<commit_message>
alle samme dokument og link til sharepoint
</commit_message>
<xml_diff>
--- a/AB-minifrase - Internt dokument - OFL og MOL.docx
+++ b/AB-minifrase - Internt dokument - OFL og MOL.docx
@@ -37,11 +37,13 @@
         <w:t>:</w:t>
       </w:r>
     </w:p>
+    <w:p/>
     <w:p>
       <w:r>
         <w:t>[Dokumenttype]</w:t>
       </w:r>
     </w:p>
+    <w:p/>
     <w:p>
       <w:r>
         <w:t>Interne arbejdsdokumenter er som udgangspunkt undtaget fra aktindsigt, j</w:t>
@@ -355,7 +357,6 @@
         <w:docPartUnique/>
       </w:docPartObj>
     </w:sdtPr>
-    <w:sdtEndPr/>
     <w:sdtContent>
       <w:sdt>
         <w:sdtPr>
@@ -365,7 +366,6 @@
             <w:docPartUnique/>
           </w:docPartObj>
         </w:sdtPr>
-        <w:sdtEndPr/>
         <w:sdtContent>
           <w:p>
             <w:pPr>
@@ -3514,6 +3514,93 @@
 </file>
 
 <file path=customXml/item1.xml><?xml version="1.0" encoding="utf-8"?>
+<p:properties xmlns:p="http://schemas.microsoft.com/office/2006/metadata/properties" xmlns:xsi="http://www.w3.org/2001/XMLSchema-instance" xmlns:pc="http://schemas.microsoft.com/office/infopath/2007/PartnerControls">
+  <documentManagement>
+    <Part xmlns="A8FFC0D3-D222-4F73-A747-BE2D9251E86C"/>
+    <Dokumentgruppe xmlns="A8FFC0D3-D222-4F73-A747-BE2D9251E86C" xsi:nil="true"/>
+    <Frist xmlns="A8FFC0D3-D222-4F73-A747-BE2D9251E86C" xsi:nil="true"/>
+    <SvarPaa xmlns="A8FFC0D3-D222-4F73-A747-BE2D9251E86C"/>
+    <Afvisningsaarsag xmlns="A8FFC0D3-D222-4F73-A747-BE2D9251E86C" xsi:nil="true"/>
+    <TaxCatchAll xmlns="c8af696e-39ea-45a3-99e3-8b9240b89bfa"/>
+    <CCMWorkflowSpecialAccess xmlns="http://schemas.microsoft.com/sharepoint/v3">
+      <UserInfo>
+        <DisplayName/>
+        <AccountId xsi:nil="true"/>
+        <AccountType/>
+      </UserInfo>
+    </CCMWorkflowSpecialAccess>
+    <EdocKorrespondance xmlns="A8FFC0D3-D222-4F73-A747-BE2D9251E86C" xsi:nil="true"/>
+    <CCMAgendaDocumentStatus xmlns="A8FFC0D3-D222-4F73-A747-BE2D9251E86C" xsi:nil="true"/>
+    <CCMWorkflowDidBrokePermissions xmlns="http://schemas.microsoft.com/sharepoint/v3">false</CCMWorkflowDidBrokePermissions>
+    <CCMCognitiveType xmlns="http://schemas.microsoft.com/sharepoint/v3" xsi:nil="true"/>
+    <LongTitle xmlns="A8FFC0D3-D222-4F73-A747-BE2D9251E86C" xsi:nil="true"/>
+    <CCMAgendaItemId xmlns="A8FFC0D3-D222-4F73-A747-BE2D9251E86C" xsi:nil="true"/>
+    <CCMWorkflowSpecialReadAccess xmlns="http://schemas.microsoft.com/sharepoint/v3">
+      <UserInfo>
+        <DisplayName/>
+        <AccountId xsi:nil="true"/>
+        <AccountType/>
+      </UserInfo>
+    </CCMWorkflowSpecialReadAccess>
+    <Forsendelsesdato xmlns="A8FFC0D3-D222-4F73-A747-BE2D9251E86C" xsi:nil="true"/>
+    <PostListDate xmlns="A8FFC0D3-D222-4F73-A747-BE2D9251E86C" xsi:nil="true"/>
+    <CCMAgendaStatus xmlns="A8FFC0D3-D222-4F73-A747-BE2D9251E86C" xsi:nil="true"/>
+    <CaseOwner xmlns="ff038efd-60d5-4198-a271-1b789e3e63e2">
+      <UserInfo>
+        <DisplayName>Anja Bergman Thuesen(az80670)</DisplayName>
+        <AccountId>200</AccountId>
+        <AccountType/>
+      </UserInfo>
+    </CaseOwner>
+    <CCMWorkflowName xmlns="http://schemas.microsoft.com/sharepoint/v3" xsi:nil="true"/>
+    <Beskrivelse xmlns="ff038efd-60d5-4198-a271-1b789e3e63e2" xsi:nil="true"/>
+    <CCMMustBeOnPostList xmlns="A8FFC0D3-D222-4F73-A747-BE2D9251E86C">false</CCMMustBeOnPostList>
+    <Classification xmlns="ff038efd-60d5-4198-a271-1b789e3e63e2" xsi:nil="true"/>
+    <Korrespondance xmlns="ff038efd-60d5-4198-a271-1b789e3e63e2">Intern</Korrespondance>
+    <Dato xmlns="ff038efd-60d5-4198-a271-1b789e3e63e2">2025-04-09T22:00:00+00:00</Dato>
+    <Modtagere xmlns="A8FFC0D3-D222-4F73-A747-BE2D9251E86C"/>
+    <Afsender xmlns="A8FFC0D3-D222-4F73-A747-BE2D9251E86C" xsi:nil="true"/>
+    <EdocDocId xmlns="A8FFC0D3-D222-4F73-A747-BE2D9251E86C" xsi:nil="true"/>
+    <CCMWorkflowInstanceID xmlns="http://schemas.microsoft.com/sharepoint/v3" xsi:nil="true"/>
+    <CCMMeetingCaseLink xmlns="A8FFC0D3-D222-4F73-A747-BE2D9251E86C">
+      <Url xsi:nil="true"/>
+      <Description xsi:nil="true"/>
+    </CCMMeetingCaseLink>
+    <ErBesvaret xmlns="A8FFC0D3-D222-4F73-A747-BE2D9251E86C">false</ErBesvaret>
+    <CCMMeetingCaseId xmlns="A8FFC0D3-D222-4F73-A747-BE2D9251E86C" xsi:nil="true"/>
+    <CCMMetadataExtractionStatus xmlns="http://schemas.microsoft.com/sharepoint/v3">CCMPageCount:Idle;CCMCommentCount:Idle</CCMMetadataExtractionStatus>
+    <e98d1497e63448c0b4fc1021de4c39e7 xmlns="A8FFC0D3-D222-4F73-A747-BE2D9251E86C">
+      <Terms xmlns="http://schemas.microsoft.com/office/infopath/2007/PartnerControls"/>
+    </e98d1497e63448c0b4fc1021de4c39e7>
+    <LocalAttachment xmlns="http://schemas.microsoft.com/sharepoint/v3">false</LocalAttachment>
+    <DocID xmlns="http://schemas.microsoft.com/sharepoint/v3">14725547</DocID>
+    <CCMCommentCount xmlns="http://schemas.microsoft.com/sharepoint/v3">2</CCMCommentCount>
+    <CCMTemplateID xmlns="http://schemas.microsoft.com/sharepoint/v3">0</CCMTemplateID>
+    <CaseID xmlns="http://schemas.microsoft.com/sharepoint/v3">EMN-2025-004476</CaseID>
+    <RegistrationDate xmlns="http://schemas.microsoft.com/sharepoint/v3" xsi:nil="true"/>
+    <CaseRecordNumber xmlns="http://schemas.microsoft.com/sharepoint/v3">0</CaseRecordNumber>
+    <CCMWorkflowStatus xmlns="http://schemas.microsoft.com/sharepoint/v3" xsi:nil="true"/>
+    <CCMPreviewAnnotationsTasks xmlns="http://schemas.microsoft.com/sharepoint/v3">0</CCMPreviewAnnotationsTasks>
+    <Related xmlns="http://schemas.microsoft.com/sharepoint/v3">false</Related>
+    <CCMSystemID xmlns="http://schemas.microsoft.com/sharepoint/v3">f452fd82-f825-4625-94f7-931e364632d9</CCMSystemID>
+    <CCMVisualId xmlns="http://schemas.microsoft.com/sharepoint/v3">EMN-2025-004476</CCMVisualId>
+    <CCMConversation xmlns="http://schemas.microsoft.com/sharepoint/v3" xsi:nil="true"/>
+    <Finalized xmlns="http://schemas.microsoft.com/sharepoint/v3">false</Finalized>
+    <CCMPageCount xmlns="http://schemas.microsoft.com/sharepoint/v3">1</CCMPageCount>
+  </documentManagement>
+</p:properties>
+</file>
+
+<file path=customXml/item2.xml><?xml version="1.0" encoding="utf-8"?>
+<?mso-contentType ?>
+<FormTemplates xmlns="http://schemas.microsoft.com/sharepoint/v3/contenttype/forms">
+  <Display>DocumentLibraryForm</Display>
+  <Edit>DocumentLibraryForm</Edit>
+  <New>DocumentLibraryForm</New>
+</FormTemplates>
+</file>
+
+<file path=customXml/item3.xml><?xml version="1.0" encoding="utf-8"?>
 <ct:contentTypeSchema xmlns:ct="http://schemas.microsoft.com/office/2006/metadata/contentType" xmlns:ma="http://schemas.microsoft.com/office/2006/metadata/properties/metaAttributes" ct:_="" ma:_="" ma:contentTypeName="GetOrganized dokument" ma:contentTypeID="0x010100AC085CFC53BC46CEA2EADE194AD9D48200F24C72C6B7570B42999D7502D08BD372" ma:contentTypeVersion="0" ma:contentTypeDescription="GetOrganized dokument" ma:contentTypeScope="" ma:versionID="af6ad266deb2dd923500334326fcd02c">
   <xsd:schema xmlns:xsd="http://www.w3.org/2001/XMLSchema" xmlns:xs="http://www.w3.org/2001/XMLSchema" xmlns:p="http://schemas.microsoft.com/office/2006/metadata/properties" xmlns:ns1="http://schemas.microsoft.com/sharepoint/v3" xmlns:ns2="ff038efd-60d5-4198-a271-1b789e3e63e2" xmlns:ns3="A8FFC0D3-D222-4F73-A747-BE2D9251E86C" xmlns:ns4="c8af696e-39ea-45a3-99e3-8b9240b89bfa" targetNamespace="http://schemas.microsoft.com/office/2006/metadata/properties" ma:root="true" ma:fieldsID="bbb848026b3532a7c73cd26336275603" ns1:_="" ns2:_="" ns3:_="" ns4:_="">
     <xsd:import namespace="http://schemas.microsoft.com/sharepoint/v3"/>
@@ -4133,98 +4220,32 @@
 </ct:contentTypeSchema>
 </file>
 
-<file path=customXml/item2.xml><?xml version="1.0" encoding="utf-8"?>
-<?mso-contentType ?>
-<FormTemplates xmlns="http://schemas.microsoft.com/sharepoint/v3/contenttype/forms">
-  <Display>DocumentLibraryForm</Display>
-  <Edit>DocumentLibraryForm</Edit>
-  <New>DocumentLibraryForm</New>
-</FormTemplates>
-</file>
-
-<file path=customXml/item3.xml><?xml version="1.0" encoding="utf-8"?>
-<p:properties xmlns:p="http://schemas.microsoft.com/office/2006/metadata/properties" xmlns:xsi="http://www.w3.org/2001/XMLSchema-instance" xmlns:pc="http://schemas.microsoft.com/office/infopath/2007/PartnerControls">
-  <documentManagement>
-    <Part xmlns="A8FFC0D3-D222-4F73-A747-BE2D9251E86C"/>
-    <Dokumentgruppe xmlns="A8FFC0D3-D222-4F73-A747-BE2D9251E86C" xsi:nil="true"/>
-    <Frist xmlns="A8FFC0D3-D222-4F73-A747-BE2D9251E86C" xsi:nil="true"/>
-    <SvarPaa xmlns="A8FFC0D3-D222-4F73-A747-BE2D9251E86C"/>
-    <Afvisningsaarsag xmlns="A8FFC0D3-D222-4F73-A747-BE2D9251E86C" xsi:nil="true"/>
-    <TaxCatchAll xmlns="c8af696e-39ea-45a3-99e3-8b9240b89bfa"/>
-    <CCMWorkflowSpecialAccess xmlns="http://schemas.microsoft.com/sharepoint/v3">
-      <UserInfo>
-        <DisplayName/>
-        <AccountId xsi:nil="true"/>
-        <AccountType/>
-      </UserInfo>
-    </CCMWorkflowSpecialAccess>
-    <EdocKorrespondance xmlns="A8FFC0D3-D222-4F73-A747-BE2D9251E86C" xsi:nil="true"/>
-    <CCMAgendaDocumentStatus xmlns="A8FFC0D3-D222-4F73-A747-BE2D9251E86C" xsi:nil="true"/>
-    <CCMWorkflowDidBrokePermissions xmlns="http://schemas.microsoft.com/sharepoint/v3">false</CCMWorkflowDidBrokePermissions>
-    <CCMCognitiveType xmlns="http://schemas.microsoft.com/sharepoint/v3" xsi:nil="true"/>
-    <LongTitle xmlns="A8FFC0D3-D222-4F73-A747-BE2D9251E86C" xsi:nil="true"/>
-    <CCMAgendaItemId xmlns="A8FFC0D3-D222-4F73-A747-BE2D9251E86C" xsi:nil="true"/>
-    <CCMWorkflowSpecialReadAccess xmlns="http://schemas.microsoft.com/sharepoint/v3">
-      <UserInfo>
-        <DisplayName/>
-        <AccountId xsi:nil="true"/>
-        <AccountType/>
-      </UserInfo>
-    </CCMWorkflowSpecialReadAccess>
-    <Forsendelsesdato xmlns="A8FFC0D3-D222-4F73-A747-BE2D9251E86C" xsi:nil="true"/>
-    <PostListDate xmlns="A8FFC0D3-D222-4F73-A747-BE2D9251E86C" xsi:nil="true"/>
-    <CCMAgendaStatus xmlns="A8FFC0D3-D222-4F73-A747-BE2D9251E86C" xsi:nil="true"/>
-    <CaseOwner xmlns="ff038efd-60d5-4198-a271-1b789e3e63e2">
-      <UserInfo>
-        <DisplayName>Anja Bergman Thuesen(az80670)</DisplayName>
-        <AccountId>200</AccountId>
-        <AccountType/>
-      </UserInfo>
-    </CaseOwner>
-    <CCMWorkflowName xmlns="http://schemas.microsoft.com/sharepoint/v3" xsi:nil="true"/>
-    <Beskrivelse xmlns="ff038efd-60d5-4198-a271-1b789e3e63e2" xsi:nil="true"/>
-    <CCMMustBeOnPostList xmlns="A8FFC0D3-D222-4F73-A747-BE2D9251E86C">false</CCMMustBeOnPostList>
-    <Classification xmlns="ff038efd-60d5-4198-a271-1b789e3e63e2" xsi:nil="true"/>
-    <Korrespondance xmlns="ff038efd-60d5-4198-a271-1b789e3e63e2">Intern</Korrespondance>
-    <Dato xmlns="ff038efd-60d5-4198-a271-1b789e3e63e2">2025-04-09T22:00:00+00:00</Dato>
-    <Modtagere xmlns="A8FFC0D3-D222-4F73-A747-BE2D9251E86C"/>
-    <Afsender xmlns="A8FFC0D3-D222-4F73-A747-BE2D9251E86C" xsi:nil="true"/>
-    <EdocDocId xmlns="A8FFC0D3-D222-4F73-A747-BE2D9251E86C" xsi:nil="true"/>
-    <CCMWorkflowInstanceID xmlns="http://schemas.microsoft.com/sharepoint/v3" xsi:nil="true"/>
-    <CCMMeetingCaseLink xmlns="A8FFC0D3-D222-4F73-A747-BE2D9251E86C">
-      <Url xsi:nil="true"/>
-      <Description xsi:nil="true"/>
-    </CCMMeetingCaseLink>
-    <ErBesvaret xmlns="A8FFC0D3-D222-4F73-A747-BE2D9251E86C">false</ErBesvaret>
-    <CCMMeetingCaseId xmlns="A8FFC0D3-D222-4F73-A747-BE2D9251E86C" xsi:nil="true"/>
-    <CCMMetadataExtractionStatus xmlns="http://schemas.microsoft.com/sharepoint/v3">CCMPageCount:Idle;CCMCommentCount:Idle</CCMMetadataExtractionStatus>
-    <e98d1497e63448c0b4fc1021de4c39e7 xmlns="A8FFC0D3-D222-4F73-A747-BE2D9251E86C">
-      <Terms xmlns="http://schemas.microsoft.com/office/infopath/2007/PartnerControls"/>
-    </e98d1497e63448c0b4fc1021de4c39e7>
-    <LocalAttachment xmlns="http://schemas.microsoft.com/sharepoint/v3">false</LocalAttachment>
-    <DocID xmlns="http://schemas.microsoft.com/sharepoint/v3">14725547</DocID>
-    <CCMCommentCount xmlns="http://schemas.microsoft.com/sharepoint/v3">2</CCMCommentCount>
-    <CCMTemplateID xmlns="http://schemas.microsoft.com/sharepoint/v3">0</CCMTemplateID>
-    <CaseID xmlns="http://schemas.microsoft.com/sharepoint/v3">EMN-2025-004476</CaseID>
-    <RegistrationDate xmlns="http://schemas.microsoft.com/sharepoint/v3" xsi:nil="true"/>
-    <CaseRecordNumber xmlns="http://schemas.microsoft.com/sharepoint/v3">0</CaseRecordNumber>
-    <CCMWorkflowStatus xmlns="http://schemas.microsoft.com/sharepoint/v3" xsi:nil="true"/>
-    <CCMPreviewAnnotationsTasks xmlns="http://schemas.microsoft.com/sharepoint/v3">0</CCMPreviewAnnotationsTasks>
-    <Related xmlns="http://schemas.microsoft.com/sharepoint/v3">false</Related>
-    <CCMSystemID xmlns="http://schemas.microsoft.com/sharepoint/v3">f452fd82-f825-4625-94f7-931e364632d9</CCMSystemID>
-    <CCMVisualId xmlns="http://schemas.microsoft.com/sharepoint/v3">EMN-2025-004476</CCMVisualId>
-    <CCMConversation xmlns="http://schemas.microsoft.com/sharepoint/v3" xsi:nil="true"/>
-    <Finalized xmlns="http://schemas.microsoft.com/sharepoint/v3">false</Finalized>
-    <CCMPageCount xmlns="http://schemas.microsoft.com/sharepoint/v3">1</CCMPageCount>
-  </documentManagement>
-</p:properties>
-</file>
-
 <file path=customXml/item4.xml><?xml version="1.0" encoding="utf-8"?>
 <b:Sources xmlns:b="http://schemas.openxmlformats.org/officeDocument/2006/bibliography" xmlns="http://schemas.openxmlformats.org/officeDocument/2006/bibliography" SelectedStyle="\APASixthEditionOfficeOnline.xsl" StyleName="APA" Version="6"/>
 </file>
 
 <file path=customXml/itemProps1.xml><?xml version="1.0" encoding="utf-8"?>
+<ds:datastoreItem xmlns:ds="http://schemas.openxmlformats.org/officeDocument/2006/customXml" ds:itemID="{C97F3CAA-9060-4A64-827F-F3AA5DFE2600}">
+  <ds:schemaRefs>
+    <ds:schemaRef ds:uri="http://schemas.microsoft.com/office/2006/metadata/properties"/>
+    <ds:schemaRef ds:uri="http://schemas.microsoft.com/office/infopath/2007/PartnerControls"/>
+    <ds:schemaRef ds:uri="A8FFC0D3-D222-4F73-A747-BE2D9251E86C"/>
+    <ds:schemaRef ds:uri="c8af696e-39ea-45a3-99e3-8b9240b89bfa"/>
+    <ds:schemaRef ds:uri="http://schemas.microsoft.com/sharepoint/v3"/>
+    <ds:schemaRef ds:uri="ff038efd-60d5-4198-a271-1b789e3e63e2"/>
+  </ds:schemaRefs>
+</ds:datastoreItem>
+</file>
+
+<file path=customXml/itemProps2.xml><?xml version="1.0" encoding="utf-8"?>
+<ds:datastoreItem xmlns:ds="http://schemas.openxmlformats.org/officeDocument/2006/customXml" ds:itemID="{13771CA7-4B4B-4935-8CF2-D8921EE42FD0}">
+  <ds:schemaRefs>
+    <ds:schemaRef ds:uri="http://schemas.microsoft.com/sharepoint/v3/contenttype/forms"/>
+  </ds:schemaRefs>
+</ds:datastoreItem>
+</file>
+
+<file path=customXml/itemProps3.xml><?xml version="1.0" encoding="utf-8"?>
 <ds:datastoreItem xmlns:ds="http://schemas.openxmlformats.org/officeDocument/2006/customXml" ds:itemID="{8199BF9C-BD33-46C0-BA46-32595E6CD1F8}">
   <ds:schemaRefs>
     <ds:schemaRef ds:uri="http://schemas.microsoft.com/office/2006/metadata/contentType"/>
@@ -4245,27 +4266,6 @@
 </ds:datastoreItem>
 </file>
 
-<file path=customXml/itemProps2.xml><?xml version="1.0" encoding="utf-8"?>
-<ds:datastoreItem xmlns:ds="http://schemas.openxmlformats.org/officeDocument/2006/customXml" ds:itemID="{13771CA7-4B4B-4935-8CF2-D8921EE42FD0}">
-  <ds:schemaRefs>
-    <ds:schemaRef ds:uri="http://schemas.microsoft.com/sharepoint/v3/contenttype/forms"/>
-  </ds:schemaRefs>
-</ds:datastoreItem>
-</file>
-
-<file path=customXml/itemProps3.xml><?xml version="1.0" encoding="utf-8"?>
-<ds:datastoreItem xmlns:ds="http://schemas.openxmlformats.org/officeDocument/2006/customXml" ds:itemID="{C97F3CAA-9060-4A64-827F-F3AA5DFE2600}">
-  <ds:schemaRefs>
-    <ds:schemaRef ds:uri="http://schemas.microsoft.com/office/2006/metadata/properties"/>
-    <ds:schemaRef ds:uri="http://schemas.microsoft.com/office/infopath/2007/PartnerControls"/>
-    <ds:schemaRef ds:uri="A8FFC0D3-D222-4F73-A747-BE2D9251E86C"/>
-    <ds:schemaRef ds:uri="c8af696e-39ea-45a3-99e3-8b9240b89bfa"/>
-    <ds:schemaRef ds:uri="http://schemas.microsoft.com/sharepoint/v3"/>
-    <ds:schemaRef ds:uri="ff038efd-60d5-4198-a271-1b789e3e63e2"/>
-  </ds:schemaRefs>
-</ds:datastoreItem>
-</file>
-
 <file path=customXml/itemProps4.xml><?xml version="1.0" encoding="utf-8"?>
 <ds:datastoreItem xmlns:ds="http://schemas.openxmlformats.org/officeDocument/2006/customXml" ds:itemID="{81162CBC-11D1-4343-82C8-611D3EE0EB26}">
   <ds:schemaRefs>

</xml_diff>

<commit_message>
test minifrase med valgmuligheder
</commit_message>
<xml_diff>
--- a/AB-minifrase - Internt dokument - OFL og MOL.docx
+++ b/AB-minifrase - Internt dokument - OFL og MOL.docx
@@ -7,7 +7,10 @@
         <w:pStyle w:val="Overskrift3"/>
       </w:pPr>
       <w:r>
-        <w:t>Undtag</w:t>
+        <w:t>Undta</w:t>
+      </w:r>
+      <w:r>
+        <w:t>g</w:t>
       </w:r>
       <w:r>
         <w:t>else af internt materiale</w:t>
@@ -15,7 +18,19 @@
     </w:p>
     <w:p>
       <w:r>
-        <w:t>I det materiale, du har bedt om aktindsigt i, indgår et eller flere interne arbejdsdokumenter, som er udarbejdet af kommunen, og som ikke er afgivet til udenforstående.</w:t>
+        <w:t xml:space="preserve">I det materiale, du har bedt om aktindsigt i, indgår </w:t>
+      </w:r>
+      <w:r>
+        <w:t xml:space="preserve">et eller flere </w:t>
+      </w:r>
+      <w:r>
+        <w:t xml:space="preserve">interne arbejdsdokumenter, som er udarbejdet af </w:t>
+      </w:r>
+      <w:r>
+        <w:t>kommunen</w:t>
+      </w:r>
+      <w:r>
+        <w:t>, og som ikke er afgivet til udenforstående.</w:t>
       </w:r>
       <w:r>
         <w:t xml:space="preserve"> </w:t>
@@ -23,7 +38,13 @@
       <w:bookmarkStart w:id="0" w:name="_Hlk197376778"/>
       <w:bookmarkStart w:id="1" w:name="_Hlk197376980"/>
       <w:r>
-        <w:t>Se nærmere i aktlisten.</w:t>
+        <w:t xml:space="preserve">Se nærmere i </w:t>
+      </w:r>
+      <w:r>
+        <w:t>aktliste</w:t>
+      </w:r>
+      <w:r>
+        <w:t>n.</w:t>
       </w:r>
       <w:bookmarkEnd w:id="0"/>
     </w:p>
@@ -37,34 +58,175 @@
         <w:t>:</w:t>
       </w:r>
     </w:p>
-    <w:p/>
     <w:p>
-      <w:r>
-        <w:t>[Dokumenttype]</w:t>
+      <w:pPr>
+        <w:pStyle w:val="Listeafsnit"/>
+        <w:numPr>
+          <w:ilvl w:val="0"/>
+          <w:numId w:val="9"/>
+        </w:numPr>
+        <w:rPr>
+          <w:highlight w:val="magenta"/>
+        </w:rPr>
+      </w:pPr>
+      <w:r>
+        <w:rPr>
+          <w:highlight w:val="magenta"/>
+        </w:rPr>
+        <w:t xml:space="preserve">[tekst </w:t>
+      </w:r>
+      <w:r>
+        <w:rPr>
+          <w:highlight w:val="magenta"/>
+        </w:rPr>
+        <w:t>1</w:t>
+      </w:r>
+      <w:commentRangeStart w:id="2"/>
+      <w:r>
+        <w:rPr>
+          <w:highlight w:val="magenta"/>
+        </w:rPr>
+        <w:t>.1</w:t>
+      </w:r>
+      <w:r>
+        <w:rPr>
+          <w:highlight w:val="magenta"/>
+        </w:rPr>
+        <w:t>]</w:t>
+      </w:r>
+      <w:commentRangeEnd w:id="2"/>
+      <w:r>
+        <w:rPr>
+          <w:rStyle w:val="Kommentarhenvisning"/>
+        </w:rPr>
+        <w:commentReference w:id="2"/>
+      </w:r>
+    </w:p>
+    <w:p>
+      <w:pPr>
+        <w:pStyle w:val="Listeafsnit"/>
+        <w:numPr>
+          <w:ilvl w:val="0"/>
+          <w:numId w:val="9"/>
+        </w:numPr>
+        <w:rPr>
+          <w:highlight w:val="magenta"/>
+        </w:rPr>
+      </w:pPr>
+      <w:r>
+        <w:rPr>
+          <w:highlight w:val="magenta"/>
+        </w:rPr>
+        <w:t xml:space="preserve">[tekst </w:t>
+      </w:r>
+      <w:r>
+        <w:rPr>
+          <w:highlight w:val="magenta"/>
+        </w:rPr>
+        <w:t>1.</w:t>
+      </w:r>
+      <w:r>
+        <w:rPr>
+          <w:highlight w:val="magenta"/>
+        </w:rPr>
+        <w:t>2</w:t>
+      </w:r>
+      <w:r>
+        <w:rPr>
+          <w:highlight w:val="magenta"/>
+        </w:rPr>
+        <w:t>]</w:t>
+      </w:r>
+    </w:p>
+    <w:p>
+      <w:pPr>
+        <w:pStyle w:val="Listeafsnit"/>
+        <w:numPr>
+          <w:ilvl w:val="0"/>
+          <w:numId w:val="9"/>
+        </w:numPr>
+        <w:rPr>
+          <w:highlight w:val="magenta"/>
+        </w:rPr>
+      </w:pPr>
+      <w:r>
+        <w:rPr>
+          <w:highlight w:val="magenta"/>
+        </w:rPr>
+        <w:t xml:space="preserve">[tekst </w:t>
+      </w:r>
+      <w:r>
+        <w:rPr>
+          <w:highlight w:val="magenta"/>
+        </w:rPr>
+        <w:t>1.</w:t>
+      </w:r>
+      <w:r>
+        <w:rPr>
+          <w:highlight w:val="magenta"/>
+        </w:rPr>
+        <w:t>3</w:t>
+      </w:r>
+      <w:r>
+        <w:rPr>
+          <w:highlight w:val="magenta"/>
+        </w:rPr>
+        <w:t>]</w:t>
       </w:r>
     </w:p>
     <w:p/>
     <w:p>
       <w:r>
-        <w:t>Interne arbejdsdokumenter er som udgangspunkt undtaget fra aktindsigt, j</w:t>
-      </w:r>
-      <w:r>
-        <w:t>f. § 7 i 1985-offentlighedsloven, jf. miljøoplysningslovens § 2, stk. 1.</w:t>
-      </w:r>
-      <w:r>
-        <w:t xml:space="preserve"> </w:t>
+        <w:t xml:space="preserve">Interne arbejdsdokumenter </w:t>
+      </w:r>
+      <w:r>
+        <w:t xml:space="preserve">er </w:t>
+      </w:r>
+      <w:r>
+        <w:t xml:space="preserve">som udgangspunkt </w:t>
+      </w:r>
+      <w:r>
+        <w:t>undtaget fra aktindsigt, j</w:t>
+      </w:r>
+      <w:r>
+        <w:t>f. § 7 i 1985-offentlighedslove</w:t>
+      </w:r>
+      <w:r>
+        <w:t>n</w:t>
+      </w:r>
+      <w:r>
+        <w:t>, jf. miljøoplysningslovens § 2, stk. 1.</w:t>
       </w:r>
     </w:p>
     <w:p/>
     <w:p>
-      <w:r>
-        <w:rPr>
-          <w:highlight w:val="yellow"/>
-        </w:rPr>
-        <w:t>[Det interne dokument / de interne dokumenter]</w:t>
-      </w:r>
-      <w:r>
-        <w:t xml:space="preserve"> er </w:t>
+      <w:sdt>
+        <w:sdtPr>
+          <w:id w:val="440881960"/>
+          <w:placeholder>
+            <w:docPart w:val="53810D3A76784133A4D2BF8C94F0ADCD"/>
+          </w:placeholder>
+          <w:showingPlcHdr/>
+          <w:dropDownList>
+            <w:listItem w:displayText="Det interne dokument" w:value="Det interne dokument"/>
+            <w:listItem w:displayText="De interne dokumenter" w:value="De interne dokumenter"/>
+          </w:dropDownList>
+        </w:sdtPr>
+        <w:sdtEndPr/>
+        <w:sdtContent>
+          <w:r>
+            <w:rPr>
+              <w:highlight w:val="yellow"/>
+            </w:rPr>
+            <w:t>Vælg tekst</w:t>
+          </w:r>
+        </w:sdtContent>
+      </w:sdt>
+      <w:r>
+        <w:t xml:space="preserve"> </w:t>
+      </w:r>
+      <w:r>
+        <w:t xml:space="preserve">er </w:t>
       </w:r>
       <w:r>
         <w:t>desuden</w:t>
@@ -73,7 +235,10 @@
         <w:t xml:space="preserve"> ikke omfattet </w:t>
       </w:r>
       <w:r>
-        <w:t>reglerne i 1985-offentlighedslovens § 8.</w:t>
+        <w:t>reglerne i 1985-offentlighedslovens § 8</w:t>
+      </w:r>
+      <w:r>
+        <w:t>.</w:t>
       </w:r>
       <w:r>
         <w:t xml:space="preserve"> </w:t>
@@ -113,10 +278,25 @@
         <w:t>, der skal ekstraheres – se gengivelsen af bestemmelserne nedenfor</w:t>
       </w:r>
       <w:r>
-        <w:t>. Hvis der er, skal disse passager udleveres.</w:t>
-      </w:r>
-      <w:r>
-        <w:t xml:space="preserve"> Er der herefter stadig dokumenter/passager, du ønsker at undtage, medtages det næste afsnit. </w:t>
+        <w:t>.</w:t>
+      </w:r>
+      <w:r>
+        <w:t xml:space="preserve"> Hvis der er, skal disse passager udleveres.</w:t>
+      </w:r>
+      <w:r>
+        <w:t xml:space="preserve"> Er der herefter stadig dokumenter/passager, du ønsker at undtage</w:t>
+      </w:r>
+      <w:r>
+        <w:t>, medtages de</w:t>
+      </w:r>
+      <w:r>
+        <w:t>t</w:t>
+      </w:r>
+      <w:r>
+        <w:t xml:space="preserve"> næste afsnit.</w:t>
+      </w:r>
+      <w:r>
+        <w:t xml:space="preserve"> </w:t>
       </w:r>
     </w:p>
     <w:p>
@@ -126,28 +306,83 @@
     </w:p>
     <w:p>
       <w:r>
-        <w:t xml:space="preserve">Kommunen har også vurderet, at de undtagne </w:t>
-      </w:r>
-      <w:r>
-        <w:rPr>
-          <w:highlight w:val="yellow"/>
-        </w:rPr>
-        <w:t>[dokumenter/passager]</w:t>
-      </w:r>
+        <w:t xml:space="preserve">Kommunen har </w:t>
+      </w:r>
+      <w:r>
+        <w:t xml:space="preserve">også </w:t>
+      </w:r>
+      <w:r>
+        <w:t xml:space="preserve">vurderet, at </w:t>
+      </w:r>
+      <w:r>
+        <w:t xml:space="preserve">de undtagne </w:t>
+      </w:r>
+      <w:sdt>
+        <w:sdtPr>
+          <w:id w:val="-1413770494"/>
+          <w:placeholder>
+            <w:docPart w:val="A9834531F0324C79A4374FE75E23C66C"/>
+          </w:placeholder>
+          <w:showingPlcHdr/>
+          <w:dropDownList>
+            <w:listItem w:displayText="passager" w:value="passager"/>
+            <w:listItem w:displayText="dokumenter" w:value="dokumenter"/>
+          </w:dropDownList>
+        </w:sdtPr>
+        <w:sdtEndPr/>
+        <w:sdtContent>
+          <w:r>
+            <w:rPr>
+              <w:highlight w:val="yellow"/>
+            </w:rPr>
+            <w:t>vælg tekst</w:t>
+          </w:r>
+        </w:sdtContent>
+      </w:sdt>
       <w:r>
         <w:t xml:space="preserve"> </w:t>
       </w:r>
       <w:r>
-        <w:t>ikke indeholder oplysninger om faktiske omstændigheder af væsentlig betydning for sagsforholdet, jf. 1985-offentlighedslovens § 11, eller oplysninger om en sags faktiske grundlag, som er relevante for sagen,</w:t>
-      </w:r>
-      <w:r>
-        <w:t xml:space="preserve"> eller eksterne faglige vurderinger,</w:t>
-      </w:r>
-      <w:r>
-        <w:t xml:space="preserve"> jf. 2020-offentlighedslovens §</w:t>
-      </w:r>
-      <w:r>
-        <w:t xml:space="preserve">§ 29 og 29 </w:t>
+        <w:t xml:space="preserve">ikke indeholder oplysninger om </w:t>
+      </w:r>
+      <w:r>
+        <w:t>faktiske omstændigheder</w:t>
+      </w:r>
+      <w:r>
+        <w:t xml:space="preserve"> af </w:t>
+      </w:r>
+      <w:r>
+        <w:t>væsentlig betydning for sagsforholdet, jf. 1985-offentlighedslovens § 1</w:t>
+      </w:r>
+      <w:r>
+        <w:t>1</w:t>
+      </w:r>
+      <w:r>
+        <w:t>, eller oplysninger om en sags faktiske grundlag, som er relevante for sagen,</w:t>
+      </w:r>
+      <w:r>
+        <w:t xml:space="preserve"> eller eksterne </w:t>
+      </w:r>
+      <w:r>
+        <w:t xml:space="preserve">eller særlige interne </w:t>
+      </w:r>
+      <w:r>
+        <w:t>faglige vurderinger,</w:t>
+      </w:r>
+      <w:r>
+        <w:t xml:space="preserve"> jf. </w:t>
+      </w:r>
+      <w:r>
+        <w:t>2020-offentlighedslovens §</w:t>
+      </w:r>
+      <w:r>
+        <w:t>§ 2</w:t>
+      </w:r>
+      <w:r>
+        <w:t>8</w:t>
+      </w:r>
+      <w:r>
+        <w:t xml:space="preserve"> og 29 </w:t>
       </w:r>
       <w:r>
         <w:t>om ekstraheringspligt.</w:t>
@@ -156,13 +391,31 @@
     <w:p/>
     <w:p>
       <w:r>
-        <w:t>Kommunen har overvejet, om du alligevel efter en generel og konkret afvejning bør meddeles aktindsigt i materialet, jf. miljøoplysningslovens § 2, stk. 3.</w:t>
+        <w:t>Kommune</w:t>
+      </w:r>
+      <w:r>
+        <w:t>n</w:t>
+      </w:r>
+      <w:r>
+        <w:t xml:space="preserve"> har overvejet, om du alligevel efter en generel og konkret afvejning bør meddeles aktindsigt i materiale</w:t>
+      </w:r>
+      <w:r>
+        <w:t>t</w:t>
+      </w:r>
+      <w:r>
+        <w:t>, jf. miljøoplysningslovens § 2, stk. 3.</w:t>
       </w:r>
     </w:p>
     <w:p/>
     <w:p>
       <w:r>
-        <w:t>For udlevering af materialet taler offentlighedens og din berettigede interesse i at få udleveret så mange oplysninger som muligt</w:t>
+        <w:t xml:space="preserve">For udlevering af </w:t>
+      </w:r>
+      <w:r>
+        <w:t xml:space="preserve">materialet </w:t>
+      </w:r>
+      <w:r>
+        <w:t>taler offentlighedens og din berettigede interesse i at få udleveret så mange oplysninger som muligt</w:t>
       </w:r>
       <w:r>
         <w:t xml:space="preserve">, herunder for at </w:t>
@@ -171,31 +424,55 @@
         <w:rPr>
           <w:highlight w:val="yellow"/>
         </w:rPr>
-        <w:t>[beskriv, hvad interessen evt. består i</w:t>
+        <w:t>[beskriv, hvad interessen består i</w:t>
       </w:r>
       <w:r>
         <w:rPr>
           <w:highlight w:val="yellow"/>
         </w:rPr>
-        <w:t>, f</w:t>
+        <w:t xml:space="preserve">, </w:t>
       </w:r>
       <w:r>
         <w:rPr>
           <w:highlight w:val="yellow"/>
         </w:rPr>
-        <w:t>.eks. ”k</w:t>
+        <w:t xml:space="preserve">hvis det fremgår af anmodningen, og ellers skriv f.eks.: </w:t>
       </w:r>
       <w:r>
         <w:rPr>
           <w:highlight w:val="yellow"/>
         </w:rPr>
-        <w:t>unne k</w:t>
+        <w:t xml:space="preserve">”bidrage til den offentlige debat om sagen” / </w:t>
       </w:r>
       <w:r>
         <w:rPr>
           <w:highlight w:val="yellow"/>
         </w:rPr>
-        <w:t>ontrollere kommunens sagsbehandling og oplysningsgrundlag i sagen”]</w:t>
+        <w:t>”</w:t>
+      </w:r>
+      <w:r>
+        <w:rPr>
+          <w:highlight w:val="yellow"/>
+        </w:rPr>
+        <w:t xml:space="preserve">få indsigt i </w:t>
+      </w:r>
+      <w:r>
+        <w:rPr>
+          <w:highlight w:val="yellow"/>
+        </w:rPr>
+        <w:t>kommunens sagsbehandling og oplysningsgrundlag”</w:t>
+      </w:r>
+      <w:r>
+        <w:rPr>
+          <w:highlight w:val="yellow"/>
+        </w:rPr>
+        <w:t>.</w:t>
+      </w:r>
+      <w:r>
+        <w:rPr>
+          <w:highlight w:val="yellow"/>
+        </w:rPr>
+        <w:t>]</w:t>
       </w:r>
       <w:r>
         <w:t>.</w:t>
@@ -218,7 +495,31 @@
         <w:rPr>
           <w:highlight w:val="yellow"/>
         </w:rPr>
-        <w:t>[Beskriv konkret, hvad der taler imod en udlevering</w:t>
+        <w:t>[</w:t>
+      </w:r>
+      <w:r>
+        <w:rPr>
+          <w:highlight w:val="yellow"/>
+        </w:rPr>
+        <w:t>B</w:t>
+      </w:r>
+      <w:r>
+        <w:rPr>
+          <w:highlight w:val="yellow"/>
+        </w:rPr>
+        <w:t xml:space="preserve">eskriv </w:t>
+      </w:r>
+      <w:r>
+        <w:rPr>
+          <w:highlight w:val="yellow"/>
+        </w:rPr>
+        <w:t xml:space="preserve">konkret, </w:t>
+      </w:r>
+      <w:r>
+        <w:rPr>
+          <w:highlight w:val="yellow"/>
+        </w:rPr>
+        <w:t>hvad der taler imod en udlevering</w:t>
       </w:r>
       <w:r>
         <w:rPr>
@@ -237,12 +538,78 @@
         <w:rPr>
           <w:highlight w:val="yellow"/>
         </w:rPr>
-        <w:t xml:space="preserve">. Brug f.eks. en af følgende formuleringer: ”kommunens mulighed for at udarbejde udkast uden at risikere udlevering, inden der er taget stilling til foreløbige vurderinger eller foretaget kvalitetssikring af faktuelle oplysninger” /  ”kommunens medarbejderes mulighed for på en fri og formløs måde at [skrive overvejelser ned  / foretage interne [faglige/juridiske] vurderinger]” / ”kommunens adgang til </w:t>
+        <w:t xml:space="preserve">. Brug f.eks. en af følgende formuleringer: </w:t>
       </w:r>
       <w:r>
         <w:rPr>
           <w:highlight w:val="yellow"/>
         </w:rPr>
+        <w:t>”kommunen</w:t>
+      </w:r>
+      <w:r>
+        <w:rPr>
+          <w:highlight w:val="yellow"/>
+        </w:rPr>
+        <w:t xml:space="preserve">s mulighed for </w:t>
+      </w:r>
+      <w:r>
+        <w:rPr>
+          <w:highlight w:val="yellow"/>
+        </w:rPr>
+        <w:t xml:space="preserve">at udarbejde udkast uden at risikere udlevering, inden der er taget stilling til foreløbige vurderinger eller foretaget kvalitetssikring af faktuelle oplysninger” /  </w:t>
+      </w:r>
+      <w:r>
+        <w:rPr>
+          <w:highlight w:val="yellow"/>
+        </w:rPr>
+        <w:t xml:space="preserve">”kommunens medarbejderes mulighed for på en fri og formløs måde at [skrive overvejelser ned  / </w:t>
+      </w:r>
+      <w:r>
+        <w:rPr>
+          <w:highlight w:val="yellow"/>
+        </w:rPr>
+        <w:t>indhente</w:t>
+      </w:r>
+      <w:r>
+        <w:rPr>
+          <w:highlight w:val="yellow"/>
+        </w:rPr>
+        <w:t xml:space="preserve"> interne [</w:t>
+      </w:r>
+      <w:r>
+        <w:rPr>
+          <w:highlight w:val="yellow"/>
+        </w:rPr>
+        <w:t>faglige/juridiske] vurderinger</w:t>
+      </w:r>
+      <w:r>
+        <w:rPr>
+          <w:highlight w:val="yellow"/>
+        </w:rPr>
+        <w:t>]</w:t>
+      </w:r>
+      <w:r>
+        <w:rPr>
+          <w:highlight w:val="yellow"/>
+        </w:rPr>
+        <w:t xml:space="preserve">” / </w:t>
+      </w:r>
+      <w:r>
+        <w:rPr>
+          <w:highlight w:val="yellow"/>
+        </w:rPr>
+        <w:t>”</w:t>
+      </w:r>
+      <w:r>
+        <w:rPr>
+          <w:highlight w:val="yellow"/>
+        </w:rPr>
+        <w:t xml:space="preserve">kommunens adgang til </w:t>
+      </w:r>
+      <w:r>
+        <w:rPr>
+          <w:highlight w:val="yellow"/>
+        </w:rPr>
         <w:t xml:space="preserve">på en fri og formløs måde </w:t>
       </w:r>
       <w:r>
@@ -273,31 +640,76 @@
         <w:rPr>
           <w:highlight w:val="yellow"/>
         </w:rPr>
-        <w:t xml:space="preserve"> [ledelsen/rådmanden] </w:t>
+        <w:t xml:space="preserve"> </w:t>
       </w:r>
       <w:r>
         <w:rPr>
           <w:highlight w:val="yellow"/>
         </w:rPr>
+        <w:t xml:space="preserve">[ledelsen/rådmanden] </w:t>
+      </w:r>
+      <w:r>
+        <w:rPr>
+          <w:highlight w:val="yellow"/>
+        </w:rPr>
         <w:t xml:space="preserve">i forbindelse med </w:t>
       </w:r>
       <w:r>
         <w:rPr>
           <w:highlight w:val="yellow"/>
         </w:rPr>
-        <w:t>sagen, inden den endelige afgørelse træffes”]</w:t>
+        <w:t>sagen, inden den endelige afgørelse træffes</w:t>
+      </w:r>
+      <w:r>
+        <w:rPr>
+          <w:highlight w:val="yellow"/>
+        </w:rPr>
+        <w:t>”</w:t>
+      </w:r>
+      <w:r>
+        <w:rPr>
+          <w:highlight w:val="yellow"/>
+        </w:rPr>
+        <w:t>]</w:t>
       </w:r>
     </w:p>
     <w:p/>
     <w:p>
       <w:r>
-        <w:t xml:space="preserve">Kommunen har efter en restriktiv fortolkning af adgangen til at begrænse aktindsigt i materialet og en samlet vurdering på baggrund af ovennævnte argumenter for og imod udlevering vurderet, at der ikke skal ske udlevering af materialet. </w:t>
+        <w:t>Kommune</w:t>
+      </w:r>
+      <w:r>
+        <w:t>n</w:t>
+      </w:r>
+      <w:r>
+        <w:t xml:space="preserve"> har efter en restriktiv fortolkning af adgangen til at begrænse aktindsigt i materialet </w:t>
+      </w:r>
+      <w:r>
+        <w:t xml:space="preserve">og en </w:t>
+      </w:r>
+      <w:r>
+        <w:t xml:space="preserve">samlet </w:t>
+      </w:r>
+      <w:r>
+        <w:t xml:space="preserve">vurdering på baggrund af ovennævnte argumenter for og imod udlevering vurderet, at der ikke skal ske udlevering af </w:t>
+      </w:r>
+      <w:r>
+        <w:t>materialet.</w:t>
+      </w:r>
+      <w:r>
+        <w:t xml:space="preserve"> </w:t>
       </w:r>
     </w:p>
     <w:p/>
     <w:p>
       <w:r>
-        <w:t xml:space="preserve">Kommunen har </w:t>
+        <w:t>Kommune</w:t>
+      </w:r>
+      <w:r>
+        <w:t>n</w:t>
+      </w:r>
+      <w:r>
+        <w:t xml:space="preserve"> har </w:t>
       </w:r>
       <w:r>
         <w:t xml:space="preserve">også </w:t>
@@ -314,11 +726,8 @@
     </w:p>
     <w:p/>
     <w:p/>
-    <w:p/>
     <w:sectPr>
-      <w:headerReference w:type="default" r:id="rId11"/>
-      <w:footerReference w:type="default" r:id="rId12"/>
-      <w:headerReference w:type="first" r:id="rId13"/>
+      <w:headerReference w:type="first" r:id="rId15"/>
       <w:pgSz w:w="11906" w:h="16838"/>
       <w:pgMar w:top="1701" w:right="1134" w:bottom="1701" w:left="1134" w:header="708" w:footer="708" w:gutter="0"/>
       <w:cols w:space="708"/>
@@ -328,6 +737,94 @@
 </w:document>
 </file>
 
+<file path=word/comments.xml><?xml version="1.0" encoding="utf-8"?>
+<w:comments xmlns:wpc="http://schemas.microsoft.com/office/word/2010/wordprocessingCanvas" xmlns:cx="http://schemas.microsoft.com/office/drawing/2014/chartex" xmlns:cx1="http://schemas.microsoft.com/office/drawing/2015/9/8/chartex" xmlns:cx2="http://schemas.microsoft.com/office/drawing/2015/10/21/chartex" xmlns:cx3="http://schemas.microsoft.com/office/drawing/2016/5/9/chartex" xmlns:cx4="http://schemas.microsoft.com/office/drawing/2016/5/10/chartex" xmlns:cx5="http://schemas.microsoft.com/office/drawing/2016/5/11/chartex" xmlns:cx6="http://schemas.microsoft.com/office/drawing/2016/5/12/chartex" xmlns:cx7="http://schemas.microsoft.com/office/drawing/2016/5/13/chartex" xmlns:cx8="http://schemas.microsoft.com/office/drawing/2016/5/14/chartex" xmlns:mc="http://schemas.openxmlformats.org/markup-compatibility/2006" xmlns:aink="http://schemas.microsoft.com/office/drawing/2016/ink" xmlns:am3d="http://schemas.microsoft.com/office/drawing/2017/model3d" xmlns:o="urn:schemas-microsoft-com:office:office" xmlns:oel="http://schemas.microsoft.com/office/2019/extlst" xmlns:r="http://schemas.openxmlformats.org/officeDocument/2006/relationships" xmlns:m="http://schemas.openxmlformats.org/officeDocument/2006/math" xmlns:v="urn:schemas-microsoft-com:vml" xmlns:wp14="http://schemas.microsoft.com/office/word/2010/wordprocessingDrawing" xmlns:wp="http://schemas.openxmlformats.org/drawingml/2006/wordprocessingDrawing" xmlns:w10="urn:schemas-microsoft-com:office:word" xmlns:w="http://schemas.openxmlformats.org/wordprocessingml/2006/main" xmlns:w14="http://schemas.microsoft.com/office/word/2010/wordml" xmlns:w15="http://schemas.microsoft.com/office/word/2012/wordml" xmlns:w16cex="http://schemas.microsoft.com/office/word/2018/wordml/cex" xmlns:w16cid="http://schemas.microsoft.com/office/word/2016/wordml/cid" xmlns:w16="http://schemas.microsoft.com/office/word/2018/wordml" xmlns:w16du="http://schemas.microsoft.com/office/word/2023/wordml/word16du" xmlns:w16sdtdh="http://schemas.microsoft.com/office/word/2020/wordml/sdtdatahash" xmlns:w16sdtfl="http://schemas.microsoft.com/office/word/2024/wordml/sdtformatlock" xmlns:w16se="http://schemas.microsoft.com/office/word/2015/wordml/symex" xmlns:wpg="http://schemas.microsoft.com/office/word/2010/wordprocessingGroup" xmlns:wpi="http://schemas.microsoft.com/office/word/2010/wordprocessingInk" xmlns:wne="http://schemas.microsoft.com/office/word/2006/wordml" xmlns:wps="http://schemas.microsoft.com/office/word/2010/wordprocessingShape" mc:Ignorable="w14 w15 w16se w16cid w16 w16cex w16sdtdh w16sdtfl w16du wp14">
+  <w:comment w:id="2" w:author="Anja Bergman Thuesen" w:date="2025-05-05T22:04:00Z" w:initials="AT">
+    <w:p>
+      <w:pPr>
+        <w:pStyle w:val="Kommentartekst"/>
+      </w:pPr>
+      <w:r>
+        <w:rPr>
+          <w:rStyle w:val="Kommentarhenvisning"/>
+        </w:rPr>
+        <w:annotationRef/>
+      </w:r>
+      <w:r>
+        <w:t xml:space="preserve">Her indsættes tekst/tekster som angivet i projekt-excelarket. Hvis der f.eks. </w:t>
+      </w:r>
+      <w:r>
+        <w:rPr>
+          <w:i/>
+          <w:iCs/>
+        </w:rPr>
+        <w:t xml:space="preserve">både </w:t>
+      </w:r>
+      <w:r>
+        <w:t xml:space="preserve">er undtaget udkast </w:t>
+      </w:r>
+      <w:r>
+        <w:rPr>
+          <w:i/>
+          <w:iCs/>
+        </w:rPr>
+        <w:t xml:space="preserve">og </w:t>
+      </w:r>
+      <w:r>
+        <w:t>dokumenter i en intern beslutningsproces, skal der stå:</w:t>
+      </w:r>
+    </w:p>
+    <w:p>
+      <w:pPr>
+        <w:pStyle w:val="Kommentartekst"/>
+      </w:pPr>
+    </w:p>
+    <w:p>
+      <w:pPr>
+        <w:pStyle w:val="Kommentartekst"/>
+        <w:numPr>
+          <w:ilvl w:val="0"/>
+          <w:numId w:val="12"/>
+        </w:numPr>
+      </w:pPr>
+      <w:r>
+        <w:t>Udkast til dokumenter.</w:t>
+      </w:r>
+    </w:p>
+    <w:p>
+      <w:pPr>
+        <w:pStyle w:val="Kommentartekst"/>
+        <w:numPr>
+          <w:ilvl w:val="0"/>
+          <w:numId w:val="12"/>
+        </w:numPr>
+      </w:pPr>
+      <w:r>
+        <w:t>Dokumenter, som er indgået i en intern beslutningsproces.</w:t>
+      </w:r>
+    </w:p>
+  </w:comment>
+</w:comments>
+</file>
+
+<file path=word/commentsExtended.xml><?xml version="1.0" encoding="utf-8"?>
+<w15:commentsEx xmlns:wpc="http://schemas.microsoft.com/office/word/2010/wordprocessingCanvas" xmlns:cx="http://schemas.microsoft.com/office/drawing/2014/chartex" xmlns:cx1="http://schemas.microsoft.com/office/drawing/2015/9/8/chartex" xmlns:cx2="http://schemas.microsoft.com/office/drawing/2015/10/21/chartex" xmlns:cx3="http://schemas.microsoft.com/office/drawing/2016/5/9/chartex" xmlns:cx4="http://schemas.microsoft.com/office/drawing/2016/5/10/chartex" xmlns:cx5="http://schemas.microsoft.com/office/drawing/2016/5/11/chartex" xmlns:cx6="http://schemas.microsoft.com/office/drawing/2016/5/12/chartex" xmlns:cx7="http://schemas.microsoft.com/office/drawing/2016/5/13/chartex" xmlns:cx8="http://schemas.microsoft.com/office/drawing/2016/5/14/chartex" xmlns:mc="http://schemas.openxmlformats.org/markup-compatibility/2006" xmlns:aink="http://schemas.microsoft.com/office/drawing/2016/ink" xmlns:am3d="http://schemas.microsoft.com/office/drawing/2017/model3d" xmlns:o="urn:schemas-microsoft-com:office:office" xmlns:oel="http://schemas.microsoft.com/office/2019/extlst" xmlns:r="http://schemas.openxmlformats.org/officeDocument/2006/relationships" xmlns:m="http://schemas.openxmlformats.org/officeDocument/2006/math" xmlns:v="urn:schemas-microsoft-com:vml" xmlns:wp14="http://schemas.microsoft.com/office/word/2010/wordprocessingDrawing" xmlns:wp="http://schemas.openxmlformats.org/drawingml/2006/wordprocessingDrawing" xmlns:w10="urn:schemas-microsoft-com:office:word" xmlns:w="http://schemas.openxmlformats.org/wordprocessingml/2006/main" xmlns:w14="http://schemas.microsoft.com/office/word/2010/wordml" xmlns:w15="http://schemas.microsoft.com/office/word/2012/wordml" xmlns:w16cex="http://schemas.microsoft.com/office/word/2018/wordml/cex" xmlns:w16cid="http://schemas.microsoft.com/office/word/2016/wordml/cid" xmlns:w16="http://schemas.microsoft.com/office/word/2018/wordml" xmlns:w16du="http://schemas.microsoft.com/office/word/2023/wordml/word16du" xmlns:w16sdtdh="http://schemas.microsoft.com/office/word/2020/wordml/sdtdatahash" xmlns:w16sdtfl="http://schemas.microsoft.com/office/word/2024/wordml/sdtformatlock" xmlns:w16se="http://schemas.microsoft.com/office/word/2015/wordml/symex" xmlns:wpg="http://schemas.microsoft.com/office/word/2010/wordprocessingGroup" xmlns:wpi="http://schemas.microsoft.com/office/word/2010/wordprocessingInk" xmlns:wne="http://schemas.microsoft.com/office/word/2006/wordml" xmlns:wps="http://schemas.microsoft.com/office/word/2010/wordprocessingShape" mc:Ignorable="w14 w15 w16se w16cid w16 w16cex w16sdtdh w16sdtfl w16du wp14">
+  <w15:commentEx w15:paraId="741649A5" w15:done="0"/>
+</w15:commentsEx>
+</file>
+
+<file path=word/commentsExtensible.xml><?xml version="1.0" encoding="utf-8"?>
+<w16cex:commentsExtensible xmlns:wpc="http://schemas.microsoft.com/office/word/2010/wordprocessingCanvas" xmlns:cx="http://schemas.microsoft.com/office/drawing/2014/chartex" xmlns:cx1="http://schemas.microsoft.com/office/drawing/2015/9/8/chartex" xmlns:cx2="http://schemas.microsoft.com/office/drawing/2015/10/21/chartex" xmlns:cx3="http://schemas.microsoft.com/office/drawing/2016/5/9/chartex" xmlns:cx4="http://schemas.microsoft.com/office/drawing/2016/5/10/chartex" xmlns:cx5="http://schemas.microsoft.com/office/drawing/2016/5/11/chartex" xmlns:cx6="http://schemas.microsoft.com/office/drawing/2016/5/12/chartex" xmlns:cx7="http://schemas.microsoft.com/office/drawing/2016/5/13/chartex" xmlns:cx8="http://schemas.microsoft.com/office/drawing/2016/5/14/chartex" xmlns:cr="http://schemas.microsoft.com/office/comments/2020/reactions" xmlns:mc="http://schemas.openxmlformats.org/markup-compatibility/2006" xmlns:aink="http://schemas.microsoft.com/office/drawing/2016/ink" xmlns:am3d="http://schemas.microsoft.com/office/drawing/2017/model3d" xmlns:o="urn:schemas-microsoft-com:office:office" xmlns:oel="http://schemas.microsoft.com/office/2019/extlst" xmlns:r="http://schemas.openxmlformats.org/officeDocument/2006/relationships" xmlns:m="http://schemas.openxmlformats.org/officeDocument/2006/math" xmlns:v="urn:schemas-microsoft-com:vml" xmlns:wp14="http://schemas.microsoft.com/office/word/2010/wordprocessingDrawing" xmlns:wp="http://schemas.openxmlformats.org/drawingml/2006/wordprocessingDrawing" xmlns:w10="urn:schemas-microsoft-com:office:word" xmlns:w="http://schemas.openxmlformats.org/wordprocessingml/2006/main" xmlns:w14="http://schemas.microsoft.com/office/word/2010/wordml" xmlns:w15="http://schemas.microsoft.com/office/word/2012/wordml" xmlns:w16cex="http://schemas.microsoft.com/office/word/2018/wordml/cex" xmlns:w16cid="http://schemas.microsoft.com/office/word/2016/wordml/cid" xmlns:w16="http://schemas.microsoft.com/office/word/2018/wordml" xmlns:w16du="http://schemas.microsoft.com/office/word/2023/wordml/word16du" xmlns:w16sdtdh="http://schemas.microsoft.com/office/word/2020/wordml/sdtdatahash" xmlns:w16sdtfl="http://schemas.microsoft.com/office/word/2024/wordml/sdtformatlock" xmlns:w16se="http://schemas.microsoft.com/office/word/2015/wordml/symex" xmlns:wpg="http://schemas.microsoft.com/office/word/2010/wordprocessingGroup" xmlns:wpi="http://schemas.microsoft.com/office/word/2010/wordprocessingInk" xmlns:wne="http://schemas.microsoft.com/office/word/2006/wordml" xmlns:wps="http://schemas.microsoft.com/office/word/2010/wordprocessingShape" mc:Ignorable="w14 w15 w16se w16cid w16 w16cex w16sdtdh w16sdtfl cr w16du wp14">
+  <w16cex:commentExtensible w16cex:durableId="2764BD37" w16cex:dateUtc="2025-05-05T20:04:00Z"/>
+</w16cex:commentsExtensible>
+</file>
+
+<file path=word/commentsIds.xml><?xml version="1.0" encoding="utf-8"?>
+<w16cid:commentsIds xmlns:wpc="http://schemas.microsoft.com/office/word/2010/wordprocessingCanvas" xmlns:cx="http://schemas.microsoft.com/office/drawing/2014/chartex" xmlns:cx1="http://schemas.microsoft.com/office/drawing/2015/9/8/chartex" xmlns:cx2="http://schemas.microsoft.com/office/drawing/2015/10/21/chartex" xmlns:cx3="http://schemas.microsoft.com/office/drawing/2016/5/9/chartex" xmlns:cx4="http://schemas.microsoft.com/office/drawing/2016/5/10/chartex" xmlns:cx5="http://schemas.microsoft.com/office/drawing/2016/5/11/chartex" xmlns:cx6="http://schemas.microsoft.com/office/drawing/2016/5/12/chartex" xmlns:cx7="http://schemas.microsoft.com/office/drawing/2016/5/13/chartex" xmlns:cx8="http://schemas.microsoft.com/office/drawing/2016/5/14/chartex" xmlns:mc="http://schemas.openxmlformats.org/markup-compatibility/2006" xmlns:aink="http://schemas.microsoft.com/office/drawing/2016/ink" xmlns:am3d="http://schemas.microsoft.com/office/drawing/2017/model3d" xmlns:o="urn:schemas-microsoft-com:office:office" xmlns:oel="http://schemas.microsoft.com/office/2019/extlst" xmlns:r="http://schemas.openxmlformats.org/officeDocument/2006/relationships" xmlns:m="http://schemas.openxmlformats.org/officeDocument/2006/math" xmlns:v="urn:schemas-microsoft-com:vml" xmlns:wp14="http://schemas.microsoft.com/office/word/2010/wordprocessingDrawing" xmlns:wp="http://schemas.openxmlformats.org/drawingml/2006/wordprocessingDrawing" xmlns:w10="urn:schemas-microsoft-com:office:word" xmlns:w="http://schemas.openxmlformats.org/wordprocessingml/2006/main" xmlns:w14="http://schemas.microsoft.com/office/word/2010/wordml" xmlns:w15="http://schemas.microsoft.com/office/word/2012/wordml" xmlns:w16cex="http://schemas.microsoft.com/office/word/2018/wordml/cex" xmlns:w16cid="http://schemas.microsoft.com/office/word/2016/wordml/cid" xmlns:w16="http://schemas.microsoft.com/office/word/2018/wordml" xmlns:w16du="http://schemas.microsoft.com/office/word/2023/wordml/word16du" xmlns:w16sdtdh="http://schemas.microsoft.com/office/word/2020/wordml/sdtdatahash" xmlns:w16sdtfl="http://schemas.microsoft.com/office/word/2024/wordml/sdtformatlock" xmlns:w16se="http://schemas.microsoft.com/office/word/2015/wordml/symex" xmlns:wpg="http://schemas.microsoft.com/office/word/2010/wordprocessingGroup" xmlns:wpi="http://schemas.microsoft.com/office/word/2010/wordprocessingInk" xmlns:wne="http://schemas.microsoft.com/office/word/2006/wordml" xmlns:wps="http://schemas.microsoft.com/office/word/2010/wordprocessingShape" mc:Ignorable="w14 w15 w16se w16cid w16 w16cex w16sdtdh w16sdtfl w16du wp14">
+  <w16cid:commentId w16cid:paraId="741649A5" w16cid:durableId="2764BD37"/>
+</w16cid:commentsIds>
+</file>
+
 <file path=word/endnotes.xml><?xml version="1.0" encoding="utf-8"?>
 <w:endnotes xmlns:wpc="http://schemas.microsoft.com/office/word/2010/wordprocessingCanvas" xmlns:cx="http://schemas.microsoft.com/office/drawing/2014/chartex" xmlns:cx1="http://schemas.microsoft.com/office/drawing/2015/9/8/chartex" xmlns:cx2="http://schemas.microsoft.com/office/drawing/2015/10/21/chartex" xmlns:cx3="http://schemas.microsoft.com/office/drawing/2016/5/9/chartex" xmlns:cx4="http://schemas.microsoft.com/office/drawing/2016/5/10/chartex" xmlns:cx5="http://schemas.microsoft.com/office/drawing/2016/5/11/chartex" xmlns:cx6="http://schemas.microsoft.com/office/drawing/2016/5/12/chartex" xmlns:cx7="http://schemas.microsoft.com/office/drawing/2016/5/13/chartex" xmlns:cx8="http://schemas.microsoft.com/office/drawing/2016/5/14/chartex" xmlns:mc="http://schemas.openxmlformats.org/markup-compatibility/2006" xmlns:aink="http://schemas.microsoft.com/office/drawing/2016/ink" xmlns:am3d="http://schemas.microsoft.com/office/drawing/2017/model3d" xmlns:o="urn:schemas-microsoft-com:office:office" xmlns:oel="http://schemas.microsoft.com/office/2019/extlst" xmlns:r="http://schemas.openxmlformats.org/officeDocument/2006/relationships" xmlns:m="http://schemas.openxmlformats.org/officeDocument/2006/math" xmlns:v="urn:schemas-microsoft-com:vml" xmlns:wp14="http://schemas.microsoft.com/office/word/2010/wordprocessingDrawing" xmlns:wp="http://schemas.openxmlformats.org/drawingml/2006/wordprocessingDrawing" xmlns:w10="urn:schemas-microsoft-com:office:word" xmlns:w="http://schemas.openxmlformats.org/wordprocessingml/2006/main" xmlns:w14="http://schemas.microsoft.com/office/word/2010/wordml" xmlns:w15="http://schemas.microsoft.com/office/word/2012/wordml" xmlns:w16cex="http://schemas.microsoft.com/office/word/2018/wordml/cex" xmlns:w16cid="http://schemas.microsoft.com/office/word/2016/wordml/cid" xmlns:w16="http://schemas.microsoft.com/office/word/2018/wordml" xmlns:w16du="http://schemas.microsoft.com/office/word/2023/wordml/word16du" xmlns:w16sdtdh="http://schemas.microsoft.com/office/word/2020/wordml/sdtdatahash" xmlns:w16sdtfl="http://schemas.microsoft.com/office/word/2024/wordml/sdtformatlock" xmlns:w16se="http://schemas.microsoft.com/office/word/2015/wordml/symex" xmlns:wpg="http://schemas.microsoft.com/office/word/2010/wordprocessingGroup" xmlns:wpi="http://schemas.microsoft.com/office/word/2010/wordprocessingInk" xmlns:wne="http://schemas.microsoft.com/office/word/2006/wordml" xmlns:wps="http://schemas.microsoft.com/office/word/2010/wordprocessingShape" mc:Ignorable="w14 w15 w16se w16cid w16 w16cex w16sdtdh w16sdtfl w16du wp14">
   <w:endnote w:type="separator" w:id="-1">
@@ -345,87 +842,6 @@
     </w:p>
   </w:endnote>
 </w:endnotes>
-</file>
-
-<file path=word/footer1.xml><?xml version="1.0" encoding="utf-8"?>
-<w:ftr xmlns:wpc="http://schemas.microsoft.com/office/word/2010/wordprocessingCanvas" xmlns:cx="http://schemas.microsoft.com/office/drawing/2014/chartex" xmlns:cx1="http://schemas.microsoft.com/office/drawing/2015/9/8/chartex" xmlns:cx2="http://schemas.microsoft.com/office/drawing/2015/10/21/chartex" xmlns:cx3="http://schemas.microsoft.com/office/drawing/2016/5/9/chartex" xmlns:cx4="http://schemas.microsoft.com/office/drawing/2016/5/10/chartex" xmlns:cx5="http://schemas.microsoft.com/office/drawing/2016/5/11/chartex" xmlns:cx6="http://schemas.microsoft.com/office/drawing/2016/5/12/chartex" xmlns:cx7="http://schemas.microsoft.com/office/drawing/2016/5/13/chartex" xmlns:cx8="http://schemas.microsoft.com/office/drawing/2016/5/14/chartex" xmlns:mc="http://schemas.openxmlformats.org/markup-compatibility/2006" xmlns:aink="http://schemas.microsoft.com/office/drawing/2016/ink" xmlns:am3d="http://schemas.microsoft.com/office/drawing/2017/model3d" xmlns:o="urn:schemas-microsoft-com:office:office" xmlns:oel="http://schemas.microsoft.com/office/2019/extlst" xmlns:r="http://schemas.openxmlformats.org/officeDocument/2006/relationships" xmlns:m="http://schemas.openxmlformats.org/officeDocument/2006/math" xmlns:v="urn:schemas-microsoft-com:vml" xmlns:wp14="http://schemas.microsoft.com/office/word/2010/wordprocessingDrawing" xmlns:wp="http://schemas.openxmlformats.org/drawingml/2006/wordprocessingDrawing" xmlns:w10="urn:schemas-microsoft-com:office:word" xmlns:w="http://schemas.openxmlformats.org/wordprocessingml/2006/main" xmlns:w14="http://schemas.microsoft.com/office/word/2010/wordml" xmlns:w15="http://schemas.microsoft.com/office/word/2012/wordml" xmlns:w16cex="http://schemas.microsoft.com/office/word/2018/wordml/cex" xmlns:w16cid="http://schemas.microsoft.com/office/word/2016/wordml/cid" xmlns:w16="http://schemas.microsoft.com/office/word/2018/wordml" xmlns:w16du="http://schemas.microsoft.com/office/word/2023/wordml/word16du" xmlns:w16sdtdh="http://schemas.microsoft.com/office/word/2020/wordml/sdtdatahash" xmlns:w16sdtfl="http://schemas.microsoft.com/office/word/2024/wordml/sdtformatlock" xmlns:w16se="http://schemas.microsoft.com/office/word/2015/wordml/symex" xmlns:wpg="http://schemas.microsoft.com/office/word/2010/wordprocessingGroup" xmlns:wpi="http://schemas.microsoft.com/office/word/2010/wordprocessingInk" xmlns:wne="http://schemas.microsoft.com/office/word/2006/wordml" xmlns:wps="http://schemas.microsoft.com/office/word/2010/wordprocessingShape" mc:Ignorable="w14 w15 w16se w16cid w16 w16cex w16sdtdh w16sdtfl w16du wp14">
-  <w:sdt>
-    <w:sdtPr>
-      <w:id w:val="22586590"/>
-      <w:docPartObj>
-        <w:docPartGallery w:val="Page Numbers (Bottom of Page)"/>
-        <w:docPartUnique/>
-      </w:docPartObj>
-    </w:sdtPr>
-    <w:sdtEndPr/>
-    <w:sdtContent>
-      <w:sdt>
-        <w:sdtPr>
-          <w:id w:val="6796841"/>
-          <w:docPartObj>
-            <w:docPartGallery w:val="Page Numbers (Top of Page)"/>
-            <w:docPartUnique/>
-          </w:docPartObj>
-        </w:sdtPr>
-        <w:sdtEndPr/>
-        <w:sdtContent>
-          <w:p>
-            <w:pPr>
-              <w:pStyle w:val="Sidefod"/>
-            </w:pPr>
-            <w:r>
-              <w:t xml:space="preserve">Side </w:t>
-            </w:r>
-            <w:r>
-              <w:fldChar w:fldCharType="begin"/>
-            </w:r>
-            <w:r>
-              <w:instrText>PAGE</w:instrText>
-            </w:r>
-            <w:r>
-              <w:fldChar w:fldCharType="separate"/>
-            </w:r>
-            <w:r>
-              <w:rPr>
-                <w:noProof/>
-              </w:rPr>
-              <w:t>10</w:t>
-            </w:r>
-            <w:r>
-              <w:fldChar w:fldCharType="end"/>
-            </w:r>
-            <w:r>
-              <w:t xml:space="preserve"> af </w:t>
-            </w:r>
-            <w:r>
-              <w:fldChar w:fldCharType="begin"/>
-            </w:r>
-            <w:r>
-              <w:instrText>NUMPAGES</w:instrText>
-            </w:r>
-            <w:r>
-              <w:fldChar w:fldCharType="separate"/>
-            </w:r>
-            <w:r>
-              <w:rPr>
-                <w:noProof/>
-              </w:rPr>
-              <w:t>10</w:t>
-            </w:r>
-            <w:r>
-              <w:fldChar w:fldCharType="end"/>
-            </w:r>
-          </w:p>
-        </w:sdtContent>
-      </w:sdt>
-    </w:sdtContent>
-  </w:sdt>
-  <w:p>
-    <w:pPr>
-      <w:pStyle w:val="Sidefod"/>
-    </w:pPr>
-  </w:p>
-</w:ftr>
 </file>
 
 <file path=word/footnotes.xml><?xml version="1.0" encoding="utf-8"?>
@@ -448,16 +864,6 @@
 </file>
 
 <file path=word/header1.xml><?xml version="1.0" encoding="utf-8"?>
-<w:hdr xmlns:wpc="http://schemas.microsoft.com/office/word/2010/wordprocessingCanvas" xmlns:cx="http://schemas.microsoft.com/office/drawing/2014/chartex" xmlns:cx1="http://schemas.microsoft.com/office/drawing/2015/9/8/chartex" xmlns:cx2="http://schemas.microsoft.com/office/drawing/2015/10/21/chartex" xmlns:cx3="http://schemas.microsoft.com/office/drawing/2016/5/9/chartex" xmlns:cx4="http://schemas.microsoft.com/office/drawing/2016/5/10/chartex" xmlns:cx5="http://schemas.microsoft.com/office/drawing/2016/5/11/chartex" xmlns:cx6="http://schemas.microsoft.com/office/drawing/2016/5/12/chartex" xmlns:cx7="http://schemas.microsoft.com/office/drawing/2016/5/13/chartex" xmlns:cx8="http://schemas.microsoft.com/office/drawing/2016/5/14/chartex" xmlns:mc="http://schemas.openxmlformats.org/markup-compatibility/2006" xmlns:aink="http://schemas.microsoft.com/office/drawing/2016/ink" xmlns:am3d="http://schemas.microsoft.com/office/drawing/2017/model3d" xmlns:o="urn:schemas-microsoft-com:office:office" xmlns:oel="http://schemas.microsoft.com/office/2019/extlst" xmlns:r="http://schemas.openxmlformats.org/officeDocument/2006/relationships" xmlns:m="http://schemas.openxmlformats.org/officeDocument/2006/math" xmlns:v="urn:schemas-microsoft-com:vml" xmlns:wp14="http://schemas.microsoft.com/office/word/2010/wordprocessingDrawing" xmlns:wp="http://schemas.openxmlformats.org/drawingml/2006/wordprocessingDrawing" xmlns:w10="urn:schemas-microsoft-com:office:word" xmlns:w="http://schemas.openxmlformats.org/wordprocessingml/2006/main" xmlns:w14="http://schemas.microsoft.com/office/word/2010/wordml" xmlns:w15="http://schemas.microsoft.com/office/word/2012/wordml" xmlns:w16cex="http://schemas.microsoft.com/office/word/2018/wordml/cex" xmlns:w16cid="http://schemas.microsoft.com/office/word/2016/wordml/cid" xmlns:w16="http://schemas.microsoft.com/office/word/2018/wordml" xmlns:w16du="http://schemas.microsoft.com/office/word/2023/wordml/word16du" xmlns:w16sdtdh="http://schemas.microsoft.com/office/word/2020/wordml/sdtdatahash" xmlns:w16sdtfl="http://schemas.microsoft.com/office/word/2024/wordml/sdtformatlock" xmlns:w16se="http://schemas.microsoft.com/office/word/2015/wordml/symex" xmlns:wpg="http://schemas.microsoft.com/office/word/2010/wordprocessingGroup" xmlns:wpi="http://schemas.microsoft.com/office/word/2010/wordprocessingInk" xmlns:wne="http://schemas.microsoft.com/office/word/2006/wordml" xmlns:wps="http://schemas.microsoft.com/office/word/2010/wordprocessingShape" mc:Ignorable="w14 w15 w16se w16cid w16 w16cex w16sdtdh w16sdtfl w16du wp14">
-  <w:p>
-    <w:pPr>
-      <w:pStyle w:val="Sidehoved"/>
-    </w:pPr>
-  </w:p>
-</w:hdr>
-</file>
-
-<file path=word/header2.xml><?xml version="1.0" encoding="utf-8"?>
 <w:hdr xmlns:wpc="http://schemas.microsoft.com/office/word/2010/wordprocessingCanvas" xmlns:cx="http://schemas.microsoft.com/office/drawing/2014/chartex" xmlns:cx1="http://schemas.microsoft.com/office/drawing/2015/9/8/chartex" xmlns:cx2="http://schemas.microsoft.com/office/drawing/2015/10/21/chartex" xmlns:cx3="http://schemas.microsoft.com/office/drawing/2016/5/9/chartex" xmlns:cx4="http://schemas.microsoft.com/office/drawing/2016/5/10/chartex" xmlns:cx5="http://schemas.microsoft.com/office/drawing/2016/5/11/chartex" xmlns:cx6="http://schemas.microsoft.com/office/drawing/2016/5/12/chartex" xmlns:cx7="http://schemas.microsoft.com/office/drawing/2016/5/13/chartex" xmlns:cx8="http://schemas.microsoft.com/office/drawing/2016/5/14/chartex" xmlns:mc="http://schemas.openxmlformats.org/markup-compatibility/2006" xmlns:aink="http://schemas.microsoft.com/office/drawing/2016/ink" xmlns:am3d="http://schemas.microsoft.com/office/drawing/2017/model3d" xmlns:o="urn:schemas-microsoft-com:office:office" xmlns:oel="http://schemas.microsoft.com/office/2019/extlst" xmlns:r="http://schemas.openxmlformats.org/officeDocument/2006/relationships" xmlns:m="http://schemas.openxmlformats.org/officeDocument/2006/math" xmlns:v="urn:schemas-microsoft-com:vml" xmlns:wp14="http://schemas.microsoft.com/office/word/2010/wordprocessingDrawing" xmlns:wp="http://schemas.openxmlformats.org/drawingml/2006/wordprocessingDrawing" xmlns:w10="urn:schemas-microsoft-com:office:word" xmlns:w="http://schemas.openxmlformats.org/wordprocessingml/2006/main" xmlns:w14="http://schemas.microsoft.com/office/word/2010/wordml" xmlns:w15="http://schemas.microsoft.com/office/word/2012/wordml" xmlns:w16cex="http://schemas.microsoft.com/office/word/2018/wordml/cex" xmlns:w16cid="http://schemas.microsoft.com/office/word/2016/wordml/cid" xmlns:w16="http://schemas.microsoft.com/office/word/2018/wordml" xmlns:w16du="http://schemas.microsoft.com/office/word/2023/wordml/word16du" xmlns:w16sdtdh="http://schemas.microsoft.com/office/word/2020/wordml/sdtdatahash" xmlns:w16sdtfl="http://schemas.microsoft.com/office/word/2024/wordml/sdtformatlock" xmlns:w16se="http://schemas.microsoft.com/office/word/2015/wordml/symex" xmlns:wpg="http://schemas.microsoft.com/office/word/2010/wordprocessingGroup" xmlns:wpi="http://schemas.microsoft.com/office/word/2010/wordprocessingInk" xmlns:wne="http://schemas.microsoft.com/office/word/2006/wordml" xmlns:wps="http://schemas.microsoft.com/office/word/2010/wordprocessingShape" mc:Ignorable="w14 w15 w16se w16cid w16 w16cex w16sdtdh w16sdtfl w16du wp14">
   <w:p>
     <w:r>
@@ -644,231 +1050,6 @@
     </w:lvl>
   </w:abstractNum>
   <w:abstractNum w:abstractNumId="1" w15:restartNumberingAfterBreak="0">
-    <w:nsid w:val="28BD0C58"/>
-    <w:multiLevelType w:val="hybridMultilevel"/>
-    <w:tmpl w:val="6CC082F2"/>
-    <w:lvl w:ilvl="0" w:tplc="04060001">
-      <w:start w:val="1"/>
-      <w:numFmt w:val="bullet"/>
-      <w:lvlText w:val=""/>
-      <w:lvlJc w:val="left"/>
-      <w:pPr>
-        <w:ind w:left="1664" w:hanging="360"/>
-      </w:pPr>
-      <w:rPr>
-        <w:rFonts w:ascii="Symbol" w:hAnsi="Symbol" w:hint="default"/>
-      </w:rPr>
-    </w:lvl>
-    <w:lvl w:ilvl="1" w:tplc="04060003" w:tentative="1">
-      <w:start w:val="1"/>
-      <w:numFmt w:val="bullet"/>
-      <w:lvlText w:val="o"/>
-      <w:lvlJc w:val="left"/>
-      <w:pPr>
-        <w:ind w:left="2384" w:hanging="360"/>
-      </w:pPr>
-      <w:rPr>
-        <w:rFonts w:ascii="Courier New" w:hAnsi="Courier New" w:cs="Courier New" w:hint="default"/>
-      </w:rPr>
-    </w:lvl>
-    <w:lvl w:ilvl="2" w:tplc="04060005" w:tentative="1">
-      <w:start w:val="1"/>
-      <w:numFmt w:val="bullet"/>
-      <w:lvlText w:val=""/>
-      <w:lvlJc w:val="left"/>
-      <w:pPr>
-        <w:ind w:left="3104" w:hanging="360"/>
-      </w:pPr>
-      <w:rPr>
-        <w:rFonts w:ascii="Wingdings" w:hAnsi="Wingdings" w:hint="default"/>
-      </w:rPr>
-    </w:lvl>
-    <w:lvl w:ilvl="3" w:tplc="04060001" w:tentative="1">
-      <w:start w:val="1"/>
-      <w:numFmt w:val="bullet"/>
-      <w:lvlText w:val=""/>
-      <w:lvlJc w:val="left"/>
-      <w:pPr>
-        <w:ind w:left="3824" w:hanging="360"/>
-      </w:pPr>
-      <w:rPr>
-        <w:rFonts w:ascii="Symbol" w:hAnsi="Symbol" w:hint="default"/>
-      </w:rPr>
-    </w:lvl>
-    <w:lvl w:ilvl="4" w:tplc="04060003" w:tentative="1">
-      <w:start w:val="1"/>
-      <w:numFmt w:val="bullet"/>
-      <w:lvlText w:val="o"/>
-      <w:lvlJc w:val="left"/>
-      <w:pPr>
-        <w:ind w:left="4544" w:hanging="360"/>
-      </w:pPr>
-      <w:rPr>
-        <w:rFonts w:ascii="Courier New" w:hAnsi="Courier New" w:cs="Courier New" w:hint="default"/>
-      </w:rPr>
-    </w:lvl>
-    <w:lvl w:ilvl="5" w:tplc="04060005" w:tentative="1">
-      <w:start w:val="1"/>
-      <w:numFmt w:val="bullet"/>
-      <w:lvlText w:val=""/>
-      <w:lvlJc w:val="left"/>
-      <w:pPr>
-        <w:ind w:left="5264" w:hanging="360"/>
-      </w:pPr>
-      <w:rPr>
-        <w:rFonts w:ascii="Wingdings" w:hAnsi="Wingdings" w:hint="default"/>
-      </w:rPr>
-    </w:lvl>
-    <w:lvl w:ilvl="6" w:tplc="04060001" w:tentative="1">
-      <w:start w:val="1"/>
-      <w:numFmt w:val="bullet"/>
-      <w:lvlText w:val=""/>
-      <w:lvlJc w:val="left"/>
-      <w:pPr>
-        <w:ind w:left="5984" w:hanging="360"/>
-      </w:pPr>
-      <w:rPr>
-        <w:rFonts w:ascii="Symbol" w:hAnsi="Symbol" w:hint="default"/>
-      </w:rPr>
-    </w:lvl>
-    <w:lvl w:ilvl="7" w:tplc="04060003" w:tentative="1">
-      <w:start w:val="1"/>
-      <w:numFmt w:val="bullet"/>
-      <w:lvlText w:val="o"/>
-      <w:lvlJc w:val="left"/>
-      <w:pPr>
-        <w:ind w:left="6704" w:hanging="360"/>
-      </w:pPr>
-      <w:rPr>
-        <w:rFonts w:ascii="Courier New" w:hAnsi="Courier New" w:cs="Courier New" w:hint="default"/>
-      </w:rPr>
-    </w:lvl>
-    <w:lvl w:ilvl="8" w:tplc="04060005" w:tentative="1">
-      <w:start w:val="1"/>
-      <w:numFmt w:val="bullet"/>
-      <w:lvlText w:val=""/>
-      <w:lvlJc w:val="left"/>
-      <w:pPr>
-        <w:ind w:left="7424" w:hanging="360"/>
-      </w:pPr>
-      <w:rPr>
-        <w:rFonts w:ascii="Wingdings" w:hAnsi="Wingdings" w:hint="default"/>
-      </w:rPr>
-    </w:lvl>
-  </w:abstractNum>
-  <w:abstractNum w:abstractNumId="2" w15:restartNumberingAfterBreak="0">
-    <w:nsid w:val="37A90A5F"/>
-    <w:multiLevelType w:val="hybridMultilevel"/>
-    <w:tmpl w:val="9822B6FA"/>
-    <w:lvl w:ilvl="0" w:tplc="7E40BEF6">
-      <w:numFmt w:val="bullet"/>
-      <w:lvlText w:val="-"/>
-      <w:lvlJc w:val="left"/>
-      <w:pPr>
-        <w:ind w:left="1668" w:hanging="360"/>
-      </w:pPr>
-      <w:rPr>
-        <w:rFonts w:ascii="Arial" w:eastAsiaTheme="minorHAnsi" w:hAnsi="Arial" w:cs="Arial" w:hint="default"/>
-      </w:rPr>
-    </w:lvl>
-    <w:lvl w:ilvl="1" w:tplc="04060003" w:tentative="1">
-      <w:start w:val="1"/>
-      <w:numFmt w:val="bullet"/>
-      <w:lvlText w:val="o"/>
-      <w:lvlJc w:val="left"/>
-      <w:pPr>
-        <w:ind w:left="2388" w:hanging="360"/>
-      </w:pPr>
-      <w:rPr>
-        <w:rFonts w:ascii="Courier New" w:hAnsi="Courier New" w:cs="Courier New" w:hint="default"/>
-      </w:rPr>
-    </w:lvl>
-    <w:lvl w:ilvl="2" w:tplc="04060005" w:tentative="1">
-      <w:start w:val="1"/>
-      <w:numFmt w:val="bullet"/>
-      <w:lvlText w:val=""/>
-      <w:lvlJc w:val="left"/>
-      <w:pPr>
-        <w:ind w:left="3108" w:hanging="360"/>
-      </w:pPr>
-      <w:rPr>
-        <w:rFonts w:ascii="Wingdings" w:hAnsi="Wingdings" w:hint="default"/>
-      </w:rPr>
-    </w:lvl>
-    <w:lvl w:ilvl="3" w:tplc="04060001" w:tentative="1">
-      <w:start w:val="1"/>
-      <w:numFmt w:val="bullet"/>
-      <w:lvlText w:val=""/>
-      <w:lvlJc w:val="left"/>
-      <w:pPr>
-        <w:ind w:left="3828" w:hanging="360"/>
-      </w:pPr>
-      <w:rPr>
-        <w:rFonts w:ascii="Symbol" w:hAnsi="Symbol" w:hint="default"/>
-      </w:rPr>
-    </w:lvl>
-    <w:lvl w:ilvl="4" w:tplc="04060003" w:tentative="1">
-      <w:start w:val="1"/>
-      <w:numFmt w:val="bullet"/>
-      <w:lvlText w:val="o"/>
-      <w:lvlJc w:val="left"/>
-      <w:pPr>
-        <w:ind w:left="4548" w:hanging="360"/>
-      </w:pPr>
-      <w:rPr>
-        <w:rFonts w:ascii="Courier New" w:hAnsi="Courier New" w:cs="Courier New" w:hint="default"/>
-      </w:rPr>
-    </w:lvl>
-    <w:lvl w:ilvl="5" w:tplc="04060005" w:tentative="1">
-      <w:start w:val="1"/>
-      <w:numFmt w:val="bullet"/>
-      <w:lvlText w:val=""/>
-      <w:lvlJc w:val="left"/>
-      <w:pPr>
-        <w:ind w:left="5268" w:hanging="360"/>
-      </w:pPr>
-      <w:rPr>
-        <w:rFonts w:ascii="Wingdings" w:hAnsi="Wingdings" w:hint="default"/>
-      </w:rPr>
-    </w:lvl>
-    <w:lvl w:ilvl="6" w:tplc="04060001" w:tentative="1">
-      <w:start w:val="1"/>
-      <w:numFmt w:val="bullet"/>
-      <w:lvlText w:val=""/>
-      <w:lvlJc w:val="left"/>
-      <w:pPr>
-        <w:ind w:left="5988" w:hanging="360"/>
-      </w:pPr>
-      <w:rPr>
-        <w:rFonts w:ascii="Symbol" w:hAnsi="Symbol" w:hint="default"/>
-      </w:rPr>
-    </w:lvl>
-    <w:lvl w:ilvl="7" w:tplc="04060003" w:tentative="1">
-      <w:start w:val="1"/>
-      <w:numFmt w:val="bullet"/>
-      <w:lvlText w:val="o"/>
-      <w:lvlJc w:val="left"/>
-      <w:pPr>
-        <w:ind w:left="6708" w:hanging="360"/>
-      </w:pPr>
-      <w:rPr>
-        <w:rFonts w:ascii="Courier New" w:hAnsi="Courier New" w:cs="Courier New" w:hint="default"/>
-      </w:rPr>
-    </w:lvl>
-    <w:lvl w:ilvl="8" w:tplc="04060005" w:tentative="1">
-      <w:start w:val="1"/>
-      <w:numFmt w:val="bullet"/>
-      <w:lvlText w:val=""/>
-      <w:lvlJc w:val="left"/>
-      <w:pPr>
-        <w:ind w:left="7428" w:hanging="360"/>
-      </w:pPr>
-      <w:rPr>
-        <w:rFonts w:ascii="Wingdings" w:hAnsi="Wingdings" w:hint="default"/>
-      </w:rPr>
-    </w:lvl>
-  </w:abstractNum>
-  <w:abstractNum w:abstractNumId="3" w15:restartNumberingAfterBreak="0">
     <w:nsid w:val="3A807AF6"/>
     <w:multiLevelType w:val="hybridMultilevel"/>
     <w:tmpl w:val="25D24598"/>
@@ -981,7 +1162,7 @@
       </w:rPr>
     </w:lvl>
   </w:abstractNum>
-  <w:abstractNum w:abstractNumId="4" w15:restartNumberingAfterBreak="0">
+  <w:abstractNum w:abstractNumId="2" w15:restartNumberingAfterBreak="0">
     <w:nsid w:val="3C9E27F6"/>
     <w:multiLevelType w:val="hybridMultilevel"/>
     <w:tmpl w:val="96E2F908"/>
@@ -1094,7 +1275,7 @@
       </w:rPr>
     </w:lvl>
   </w:abstractNum>
-  <w:abstractNum w:abstractNumId="5" w15:restartNumberingAfterBreak="0">
+  <w:abstractNum w:abstractNumId="3" w15:restartNumberingAfterBreak="0">
     <w:nsid w:val="47A96BE8"/>
     <w:multiLevelType w:val="hybridMultilevel"/>
     <w:tmpl w:val="6792CE00"/>
@@ -1207,7 +1388,7 @@
       </w:rPr>
     </w:lvl>
   </w:abstractNum>
-  <w:abstractNum w:abstractNumId="6" w15:restartNumberingAfterBreak="0">
+  <w:abstractNum w:abstractNumId="4" w15:restartNumberingAfterBreak="0">
     <w:nsid w:val="4B6E0840"/>
     <w:multiLevelType w:val="hybridMultilevel"/>
     <w:tmpl w:val="8438CB82"/>
@@ -1320,7 +1501,7 @@
       </w:rPr>
     </w:lvl>
   </w:abstractNum>
-  <w:abstractNum w:abstractNumId="7" w15:restartNumberingAfterBreak="0">
+  <w:abstractNum w:abstractNumId="5" w15:restartNumberingAfterBreak="0">
     <w:nsid w:val="50B045E0"/>
     <w:multiLevelType w:val="hybridMultilevel"/>
     <w:tmpl w:val="470AC254"/>
@@ -1432,7 +1613,7 @@
       </w:rPr>
     </w:lvl>
   </w:abstractNum>
-  <w:abstractNum w:abstractNumId="8" w15:restartNumberingAfterBreak="0">
+  <w:abstractNum w:abstractNumId="6" w15:restartNumberingAfterBreak="0">
     <w:nsid w:val="55FE3F0D"/>
     <w:multiLevelType w:val="hybridMultilevel"/>
     <w:tmpl w:val="901C239C"/>
@@ -1544,7 +1725,7 @@
       </w:rPr>
     </w:lvl>
   </w:abstractNum>
-  <w:abstractNum w:abstractNumId="9" w15:restartNumberingAfterBreak="0">
+  <w:abstractNum w:abstractNumId="7" w15:restartNumberingAfterBreak="0">
     <w:nsid w:val="5E1D4E1A"/>
     <w:multiLevelType w:val="hybridMultilevel"/>
     <w:tmpl w:val="E2CE7B5C"/>
@@ -1656,7 +1837,7 @@
       </w:rPr>
     </w:lvl>
   </w:abstractNum>
-  <w:abstractNum w:abstractNumId="10" w15:restartNumberingAfterBreak="0">
+  <w:abstractNum w:abstractNumId="8" w15:restartNumberingAfterBreak="0">
     <w:nsid w:val="6E381D2D"/>
     <w:multiLevelType w:val="hybridMultilevel"/>
     <w:tmpl w:val="B8B8E86E"/>
@@ -1768,7 +1949,7 @@
       </w:rPr>
     </w:lvl>
   </w:abstractNum>
-  <w:abstractNum w:abstractNumId="11" w15:restartNumberingAfterBreak="0">
+  <w:abstractNum w:abstractNumId="9" w15:restartNumberingAfterBreak="0">
     <w:nsid w:val="73AC5DA6"/>
     <w:multiLevelType w:val="hybridMultilevel"/>
     <w:tmpl w:val="486CD66A"/>
@@ -1854,7 +2035,7 @@
       </w:pPr>
     </w:lvl>
   </w:abstractNum>
-  <w:abstractNum w:abstractNumId="12" w15:restartNumberingAfterBreak="0">
+  <w:abstractNum w:abstractNumId="10" w15:restartNumberingAfterBreak="0">
     <w:nsid w:val="79F02C3C"/>
     <w:multiLevelType w:val="hybridMultilevel"/>
     <w:tmpl w:val="1B7CA332"/>
@@ -1968,7 +2149,7 @@
     </w:lvl>
   </w:abstractNum>
   <w:num w:numId="1" w16cid:durableId="792985736">
-    <w:abstractNumId w:val="11"/>
+    <w:abstractNumId w:val="9"/>
     <w:lvlOverride w:ilvl="0">
       <w:startOverride w:val="1"/>
     </w:lvlOverride>
@@ -1998,45 +2179,47 @@
     </w:lvlOverride>
   </w:num>
   <w:num w:numId="2" w16cid:durableId="1679502638">
+    <w:abstractNumId w:val="5"/>
+  </w:num>
+  <w:num w:numId="3" w16cid:durableId="1523014304">
+    <w:abstractNumId w:val="3"/>
+  </w:num>
+  <w:num w:numId="4" w16cid:durableId="2132363334">
+    <w:abstractNumId w:val="8"/>
+  </w:num>
+  <w:num w:numId="5" w16cid:durableId="1110466781">
+    <w:abstractNumId w:val="10"/>
+  </w:num>
+  <w:num w:numId="6" w16cid:durableId="757794897">
+    <w:abstractNumId w:val="9"/>
+  </w:num>
+  <w:num w:numId="7" w16cid:durableId="1357075073">
     <w:abstractNumId w:val="7"/>
   </w:num>
-  <w:num w:numId="3" w16cid:durableId="1523014304">
-    <w:abstractNumId w:val="5"/>
-  </w:num>
-  <w:num w:numId="4" w16cid:durableId="2132363334">
-    <w:abstractNumId w:val="10"/>
-  </w:num>
-  <w:num w:numId="5" w16cid:durableId="1110466781">
-    <w:abstractNumId w:val="12"/>
-  </w:num>
-  <w:num w:numId="6" w16cid:durableId="757794897">
-    <w:abstractNumId w:val="11"/>
-  </w:num>
-  <w:num w:numId="7" w16cid:durableId="1357075073">
-    <w:abstractNumId w:val="9"/>
-  </w:num>
   <w:num w:numId="8" w16cid:durableId="1832603771">
-    <w:abstractNumId w:val="8"/>
+    <w:abstractNumId w:val="6"/>
   </w:num>
   <w:num w:numId="9" w16cid:durableId="1811942600">
     <w:abstractNumId w:val="0"/>
   </w:num>
   <w:num w:numId="10" w16cid:durableId="1891646046">
+    <w:abstractNumId w:val="2"/>
+  </w:num>
+  <w:num w:numId="11" w16cid:durableId="1876579805">
     <w:abstractNumId w:val="4"/>
   </w:num>
-  <w:num w:numId="11" w16cid:durableId="1876579805">
-    <w:abstractNumId w:val="6"/>
-  </w:num>
   <w:num w:numId="12" w16cid:durableId="1195843821">
-    <w:abstractNumId w:val="3"/>
-  </w:num>
-  <w:num w:numId="13" w16cid:durableId="1118986794">
-    <w:abstractNumId w:val="2"/>
-  </w:num>
-  <w:num w:numId="14" w16cid:durableId="931278374">
     <w:abstractNumId w:val="1"/>
   </w:num>
 </w:numbering>
+</file>
+
+<file path=word/people.xml><?xml version="1.0" encoding="utf-8"?>
+<w15:people xmlns:wpc="http://schemas.microsoft.com/office/word/2010/wordprocessingCanvas" xmlns:cx="http://schemas.microsoft.com/office/drawing/2014/chartex" xmlns:cx1="http://schemas.microsoft.com/office/drawing/2015/9/8/chartex" xmlns:cx2="http://schemas.microsoft.com/office/drawing/2015/10/21/chartex" xmlns:cx3="http://schemas.microsoft.com/office/drawing/2016/5/9/chartex" xmlns:cx4="http://schemas.microsoft.com/office/drawing/2016/5/10/chartex" xmlns:cx5="http://schemas.microsoft.com/office/drawing/2016/5/11/chartex" xmlns:cx6="http://schemas.microsoft.com/office/drawing/2016/5/12/chartex" xmlns:cx7="http://schemas.microsoft.com/office/drawing/2016/5/13/chartex" xmlns:cx8="http://schemas.microsoft.com/office/drawing/2016/5/14/chartex" xmlns:mc="http://schemas.openxmlformats.org/markup-compatibility/2006" xmlns:aink="http://schemas.microsoft.com/office/drawing/2016/ink" xmlns:am3d="http://schemas.microsoft.com/office/drawing/2017/model3d" xmlns:o="urn:schemas-microsoft-com:office:office" xmlns:oel="http://schemas.microsoft.com/office/2019/extlst" xmlns:r="http://schemas.openxmlformats.org/officeDocument/2006/relationships" xmlns:m="http://schemas.openxmlformats.org/officeDocument/2006/math" xmlns:v="urn:schemas-microsoft-com:vml" xmlns:wp14="http://schemas.microsoft.com/office/word/2010/wordprocessingDrawing" xmlns:wp="http://schemas.openxmlformats.org/drawingml/2006/wordprocessingDrawing" xmlns:w10="urn:schemas-microsoft-com:office:word" xmlns:w="http://schemas.openxmlformats.org/wordprocessingml/2006/main" xmlns:w14="http://schemas.microsoft.com/office/word/2010/wordml" xmlns:w15="http://schemas.microsoft.com/office/word/2012/wordml" xmlns:w16cex="http://schemas.microsoft.com/office/word/2018/wordml/cex" xmlns:w16cid="http://schemas.microsoft.com/office/word/2016/wordml/cid" xmlns:w16="http://schemas.microsoft.com/office/word/2018/wordml" xmlns:w16du="http://schemas.microsoft.com/office/word/2023/wordml/word16du" xmlns:w16sdtdh="http://schemas.microsoft.com/office/word/2020/wordml/sdtdatahash" xmlns:w16sdtfl="http://schemas.microsoft.com/office/word/2024/wordml/sdtformatlock" xmlns:w16se="http://schemas.microsoft.com/office/word/2015/wordml/symex" xmlns:wpg="http://schemas.microsoft.com/office/word/2010/wordprocessingGroup" xmlns:wpi="http://schemas.microsoft.com/office/word/2010/wordprocessingInk" xmlns:wne="http://schemas.microsoft.com/office/word/2006/wordml" xmlns:wps="http://schemas.microsoft.com/office/word/2010/wordprocessingShape" mc:Ignorable="w14 w15 w16se w16cid w16 w16cex w16sdtdh w16sdtfl w16du wp14">
+  <w15:person w15:author="Anja Bergman Thuesen">
+    <w15:presenceInfo w15:providerId="AD" w15:userId="S::tbean@aarhus.dk::df0345d6-0937-4065-8f59-b34c479350c7"/>
+  </w15:person>
+</w15:people>
 </file>
 
 <file path=word/styles.xml><?xml version="1.0" encoding="utf-8"?>
@@ -2648,6 +2831,7 @@
   <w:style w:type="character" w:default="1" w:styleId="Standardskrifttypeiafsnit">
     <w:name w:val="Default Paragraph Font"/>
     <w:uiPriority w:val="1"/>
+    <w:semiHidden/>
     <w:unhideWhenUsed/>
   </w:style>
   <w:style w:type="table" w:default="1" w:styleId="Tabel-Normal">
@@ -3216,7 +3400,658 @@
       <w:szCs w:val="18"/>
     </w:rPr>
   </w:style>
+  <w:style w:type="character" w:styleId="Pladsholdertekst">
+    <w:name w:val="Placeholder Text"/>
+    <w:basedOn w:val="Standardskrifttypeiafsnit"/>
+    <w:uiPriority w:val="99"/>
+    <w:semiHidden/>
+    <w:rsid w:val="0001311A"/>
+    <w:rPr>
+      <w:color w:val="666666"/>
+    </w:rPr>
+  </w:style>
 </w:styles>
+</file>
+
+<file path=word/glossary/document.xml><?xml version="1.0" encoding="utf-8"?>
+<w:glossaryDocument xmlns:wpc="http://schemas.microsoft.com/office/word/2010/wordprocessingCanvas" xmlns:cx="http://schemas.microsoft.com/office/drawing/2014/chartex" xmlns:cx1="http://schemas.microsoft.com/office/drawing/2015/9/8/chartex" xmlns:cx2="http://schemas.microsoft.com/office/drawing/2015/10/21/chartex" xmlns:cx3="http://schemas.microsoft.com/office/drawing/2016/5/9/chartex" xmlns:cx4="http://schemas.microsoft.com/office/drawing/2016/5/10/chartex" xmlns:cx5="http://schemas.microsoft.com/office/drawing/2016/5/11/chartex" xmlns:cx6="http://schemas.microsoft.com/office/drawing/2016/5/12/chartex" xmlns:cx7="http://schemas.microsoft.com/office/drawing/2016/5/13/chartex" xmlns:cx8="http://schemas.microsoft.com/office/drawing/2016/5/14/chartex" xmlns:mc="http://schemas.openxmlformats.org/markup-compatibility/2006" xmlns:aink="http://schemas.microsoft.com/office/drawing/2016/ink" xmlns:am3d="http://schemas.microsoft.com/office/drawing/2017/model3d" xmlns:o="urn:schemas-microsoft-com:office:office" xmlns:oel="http://schemas.microsoft.com/office/2019/extlst" xmlns:r="http://schemas.openxmlformats.org/officeDocument/2006/relationships" xmlns:m="http://schemas.openxmlformats.org/officeDocument/2006/math" xmlns:v="urn:schemas-microsoft-com:vml" xmlns:wp14="http://schemas.microsoft.com/office/word/2010/wordprocessingDrawing" xmlns:wp="http://schemas.openxmlformats.org/drawingml/2006/wordprocessingDrawing" xmlns:w10="urn:schemas-microsoft-com:office:word" xmlns:w="http://schemas.openxmlformats.org/wordprocessingml/2006/main" xmlns:w14="http://schemas.microsoft.com/office/word/2010/wordml" xmlns:w15="http://schemas.microsoft.com/office/word/2012/wordml" xmlns:w16cex="http://schemas.microsoft.com/office/word/2018/wordml/cex" xmlns:w16cid="http://schemas.microsoft.com/office/word/2016/wordml/cid" xmlns:w16="http://schemas.microsoft.com/office/word/2018/wordml" xmlns:w16du="http://schemas.microsoft.com/office/word/2023/wordml/word16du" xmlns:w16sdtdh="http://schemas.microsoft.com/office/word/2020/wordml/sdtdatahash" xmlns:w16sdtfl="http://schemas.microsoft.com/office/word/2024/wordml/sdtformatlock" xmlns:w16se="http://schemas.microsoft.com/office/word/2015/wordml/symex" xmlns:wpg="http://schemas.microsoft.com/office/word/2010/wordprocessingGroup" xmlns:wpi="http://schemas.microsoft.com/office/word/2010/wordprocessingInk" xmlns:wne="http://schemas.microsoft.com/office/word/2006/wordml" xmlns:wps="http://schemas.microsoft.com/office/word/2010/wordprocessingShape" mc:Ignorable="w14 w15 w16se w16cid w16 w16cex w16sdtdh w16sdtfl w16du wp14">
+  <w:docParts>
+    <w:docPart>
+      <w:docPartPr>
+        <w:name w:val="53810D3A76784133A4D2BF8C94F0ADCD"/>
+        <w:category>
+          <w:name w:val="Generelt"/>
+          <w:gallery w:val="placeholder"/>
+        </w:category>
+        <w:types>
+          <w:type w:val="bbPlcHdr"/>
+        </w:types>
+        <w:behaviors>
+          <w:behavior w:val="content"/>
+        </w:behaviors>
+        <w:guid w:val="{7296F1DB-89B4-46F8-AFA3-0C1B4A9E777A}"/>
+      </w:docPartPr>
+      <w:docPartBody>
+        <w:p>
+          <w:pPr>
+            <w:pStyle w:val="53810D3A76784133A4D2BF8C94F0ADCD"/>
+          </w:pPr>
+          <w:r>
+            <w:rPr>
+              <w:highlight w:val="yellow"/>
+            </w:rPr>
+            <w:t>Vælg tekst</w:t>
+          </w:r>
+        </w:p>
+      </w:docPartBody>
+    </w:docPart>
+    <w:docPart>
+      <w:docPartPr>
+        <w:name w:val="A9834531F0324C79A4374FE75E23C66C"/>
+        <w:category>
+          <w:name w:val="Generelt"/>
+          <w:gallery w:val="placeholder"/>
+        </w:category>
+        <w:types>
+          <w:type w:val="bbPlcHdr"/>
+        </w:types>
+        <w:behaviors>
+          <w:behavior w:val="content"/>
+        </w:behaviors>
+        <w:guid w:val="{F8FD7D04-34B4-4CF5-84DF-D465AB751006}"/>
+      </w:docPartPr>
+      <w:docPartBody>
+        <w:p>
+          <w:pPr>
+            <w:pStyle w:val="A9834531F0324C79A4374FE75E23C66C"/>
+          </w:pPr>
+          <w:r>
+            <w:rPr>
+              <w:highlight w:val="yellow"/>
+            </w:rPr>
+            <w:t>vælg tekst</w:t>
+          </w:r>
+        </w:p>
+      </w:docPartBody>
+    </w:docPart>
+  </w:docParts>
+</w:glossaryDocument>
+</file>
+
+<file path=word/glossary/fontTable.xml><?xml version="1.0" encoding="utf-8"?>
+<w:fonts xmlns:mc="http://schemas.openxmlformats.org/markup-compatibility/2006" xmlns:r="http://schemas.openxmlformats.org/officeDocument/2006/relationships" xmlns:w="http://schemas.openxmlformats.org/wordprocessingml/2006/main" xmlns:w14="http://schemas.microsoft.com/office/word/2010/wordml" xmlns:w15="http://schemas.microsoft.com/office/word/2012/wordml" xmlns:w16cex="http://schemas.microsoft.com/office/word/2018/wordml/cex" xmlns:w16cid="http://schemas.microsoft.com/office/word/2016/wordml/cid" xmlns:w16="http://schemas.microsoft.com/office/word/2018/wordml" xmlns:w16du="http://schemas.microsoft.com/office/word/2023/wordml/word16du" xmlns:w16sdtdh="http://schemas.microsoft.com/office/word/2020/wordml/sdtdatahash" xmlns:w16sdtfl="http://schemas.microsoft.com/office/word/2024/wordml/sdtformatlock" xmlns:w16se="http://schemas.microsoft.com/office/word/2015/wordml/symex" mc:Ignorable="w14 w15 w16se w16cid w16 w16cex w16sdtdh w16sdtfl w16du">
+  <w:font w:name="Symbol">
+    <w:panose1 w:val="05050102010706020507"/>
+    <w:charset w:val="02"/>
+    <w:family w:val="roman"/>
+    <w:pitch w:val="variable"/>
+    <w:sig w:usb0="00000000" w:usb1="10000000" w:usb2="00000000" w:usb3="00000000" w:csb0="80000000" w:csb1="00000000"/>
+  </w:font>
+  <w:font w:name="Aptos">
+    <w:charset w:val="00"/>
+    <w:family w:val="swiss"/>
+    <w:pitch w:val="variable"/>
+    <w:sig w:usb0="20000287" w:usb1="00000003" w:usb2="00000000" w:usb3="00000000" w:csb0="0000019F" w:csb1="00000000"/>
+  </w:font>
+  <w:font w:name="Arial">
+    <w:panose1 w:val="020B0604020202020204"/>
+    <w:charset w:val="00"/>
+    <w:family w:val="swiss"/>
+    <w:pitch w:val="variable"/>
+    <w:sig w:usb0="E0002EFF" w:usb1="C000785B" w:usb2="00000009" w:usb3="00000000" w:csb0="000001FF" w:csb1="00000000"/>
+  </w:font>
+  <w:font w:name="Courier New">
+    <w:panose1 w:val="02070309020205020404"/>
+    <w:charset w:val="00"/>
+    <w:family w:val="modern"/>
+    <w:pitch w:val="fixed"/>
+    <w:sig w:usb0="E0002EFF" w:usb1="C0007843" w:usb2="00000009" w:usb3="00000000" w:csb0="000001FF" w:csb1="00000000"/>
+  </w:font>
+  <w:font w:name="Times New Roman">
+    <w:panose1 w:val="02020603050405020304"/>
+    <w:charset w:val="00"/>
+    <w:family w:val="roman"/>
+    <w:pitch w:val="variable"/>
+    <w:sig w:usb0="E0002EFF" w:usb1="C000785B" w:usb2="00000009" w:usb3="00000000" w:csb0="000001FF" w:csb1="00000000"/>
+  </w:font>
+  <w:font w:name="Wingdings">
+    <w:panose1 w:val="05000000000000000000"/>
+    <w:charset w:val="02"/>
+    <w:family w:val="auto"/>
+    <w:pitch w:val="variable"/>
+    <w:sig w:usb0="00000000" w:usb1="10000000" w:usb2="00000000" w:usb3="00000000" w:csb0="80000000" w:csb1="00000000"/>
+  </w:font>
+  <w:font w:name="Verdana">
+    <w:panose1 w:val="020B0604030504040204"/>
+    <w:charset w:val="00"/>
+    <w:family w:val="swiss"/>
+    <w:pitch w:val="variable"/>
+    <w:sig w:usb0="A00006FF" w:usb1="4000205B" w:usb2="00000010" w:usb3="00000000" w:csb0="0000019F" w:csb1="00000000"/>
+  </w:font>
+  <w:font w:name="Aptos Display">
+    <w:charset w:val="00"/>
+    <w:family w:val="swiss"/>
+    <w:pitch w:val="variable"/>
+    <w:sig w:usb0="20000287" w:usb1="00000003" w:usb2="00000000" w:usb3="00000000" w:csb0="0000019F" w:csb1="00000000"/>
+  </w:font>
+</w:fonts>
+</file>
+
+<file path=word/glossary/settings.xml><?xml version="1.0" encoding="utf-8"?>
+<w:settings xmlns:mc="http://schemas.openxmlformats.org/markup-compatibility/2006" xmlns:o="urn:schemas-microsoft-com:office:office" xmlns:r="http://schemas.openxmlformats.org/officeDocument/2006/relationships" xmlns:m="http://schemas.openxmlformats.org/officeDocument/2006/math" xmlns:v="urn:schemas-microsoft-com:vml" xmlns:w10="urn:schemas-microsoft-com:office:word" xmlns:w="http://schemas.openxmlformats.org/wordprocessingml/2006/main" xmlns:w14="http://schemas.microsoft.com/office/word/2010/wordml" xmlns:w15="http://schemas.microsoft.com/office/word/2012/wordml" xmlns:w16cex="http://schemas.microsoft.com/office/word/2018/wordml/cex" xmlns:w16cid="http://schemas.microsoft.com/office/word/2016/wordml/cid" xmlns:w16="http://schemas.microsoft.com/office/word/2018/wordml" xmlns:w16du="http://schemas.microsoft.com/office/word/2023/wordml/word16du" xmlns:w16sdtdh="http://schemas.microsoft.com/office/word/2020/wordml/sdtdatahash" xmlns:w16sdtfl="http://schemas.microsoft.com/office/word/2024/wordml/sdtformatlock" xmlns:w16se="http://schemas.microsoft.com/office/word/2015/wordml/symex" xmlns:sl="http://schemas.openxmlformats.org/schemaLibrary/2006/main" mc:Ignorable="w14 w15 w16se w16cid w16 w16cex w16sdtdh w16sdtfl w16du">
+  <w:view w:val="normal"/>
+  <w:revisionView w:insDel="0" w:formatting="0"/>
+  <w:defaultTabStop w:val="1304"/>
+  <w:hyphenationZone w:val="425"/>
+  <w:characterSpacingControl w:val="doNotCompress"/>
+  <w:compat>
+    <w:useFELayout/>
+    <w:compatSetting w:name="compatibilityMode" w:uri="http://schemas.microsoft.com/office/word" w:val="15"/>
+    <w:compatSetting w:name="overrideTableStyleFontSizeAndJustification" w:uri="http://schemas.microsoft.com/office/word" w:val="1"/>
+    <w:compatSetting w:name="enableOpenTypeFeatures" w:uri="http://schemas.microsoft.com/office/word" w:val="1"/>
+    <w:compatSetting w:name="doNotFlipMirrorIndents" w:uri="http://schemas.microsoft.com/office/word" w:val="1"/>
+    <w:compatSetting w:name="differentiateMultirowTableHeaders" w:uri="http://schemas.microsoft.com/office/word" w:val="1"/>
+    <w:compatSetting w:name="useWord2013TrackBottomHyphenation" w:uri="http://schemas.microsoft.com/office/word" w:val="0"/>
+  </w:compat>
+  <w:rsids>
+    <w:rsidRoot w:val="005B68B0"/>
+    <w:rsid w:val="00212F67"/>
+    <w:rsid w:val="004D28E1"/>
+    <w:rsid w:val="005B68B0"/>
+    <w:rsid w:val="00BB253D"/>
+    <w:rsid w:val="00EF132F"/>
+  </w:rsids>
+  <m:mathPr>
+    <m:mathFont m:val="Cambria Math"/>
+    <m:brkBin m:val="before"/>
+    <m:brkBinSub m:val="--"/>
+    <m:smallFrac m:val="0"/>
+    <m:dispDef/>
+    <m:lMargin m:val="0"/>
+    <m:rMargin m:val="0"/>
+    <m:defJc m:val="centerGroup"/>
+    <m:wrapIndent m:val="1440"/>
+    <m:intLim m:val="subSup"/>
+    <m:naryLim m:val="undOvr"/>
+  </m:mathPr>
+  <w:themeFontLang w:val="da-DK"/>
+  <w:clrSchemeMapping w:bg1="light1" w:t1="dark1" w:bg2="light2" w:t2="dark2" w:accent1="accent1" w:accent2="accent2" w:accent3="accent3" w:accent4="accent4" w:accent5="accent5" w:accent6="accent6" w:hyperlink="hyperlink" w:followedHyperlink="followedHyperlink"/>
+  <w:decimalSymbol w:val=","/>
+  <w:listSeparator w:val=";"/>
+  <w15:chartTrackingRefBased/>
+</w:settings>
+</file>
+
+<file path=word/glossary/styles.xml><?xml version="1.0" encoding="utf-8"?>
+<w:styles xmlns:mc="http://schemas.openxmlformats.org/markup-compatibility/2006" xmlns:r="http://schemas.openxmlformats.org/officeDocument/2006/relationships" xmlns:w="http://schemas.openxmlformats.org/wordprocessingml/2006/main" xmlns:w14="http://schemas.microsoft.com/office/word/2010/wordml" xmlns:w15="http://schemas.microsoft.com/office/word/2012/wordml" xmlns:w16cex="http://schemas.microsoft.com/office/word/2018/wordml/cex" xmlns:w16cid="http://schemas.microsoft.com/office/word/2016/wordml/cid" xmlns:w16="http://schemas.microsoft.com/office/word/2018/wordml" xmlns:w16du="http://schemas.microsoft.com/office/word/2023/wordml/word16du" xmlns:w16sdtdh="http://schemas.microsoft.com/office/word/2020/wordml/sdtdatahash" xmlns:w16sdtfl="http://schemas.microsoft.com/office/word/2024/wordml/sdtformatlock" xmlns:w16se="http://schemas.microsoft.com/office/word/2015/wordml/symex" mc:Ignorable="w14 w15 w16se w16cid w16 w16cex w16sdtdh w16sdtfl w16du">
+  <w:docDefaults>
+    <w:rPrDefault>
+      <w:rPr>
+        <w:rFonts w:asciiTheme="minorHAnsi" w:eastAsiaTheme="minorEastAsia" w:hAnsiTheme="minorHAnsi" w:cstheme="minorBidi"/>
+        <w:kern w:val="2"/>
+        <w:sz w:val="24"/>
+        <w:szCs w:val="24"/>
+        <w:lang w:val="da-DK" w:eastAsia="da-DK" w:bidi="ar-SA"/>
+        <w14:ligatures w14:val="standardContextual"/>
+      </w:rPr>
+    </w:rPrDefault>
+    <w:pPrDefault>
+      <w:pPr>
+        <w:spacing w:after="160" w:line="278" w:lineRule="auto"/>
+      </w:pPr>
+    </w:pPrDefault>
+  </w:docDefaults>
+  <w:latentStyles w:defLockedState="0" w:defUIPriority="99" w:defSemiHidden="0" w:defUnhideWhenUsed="0" w:defQFormat="0" w:count="376">
+    <w:lsdException w:name="Normal" w:uiPriority="0" w:qFormat="1"/>
+    <w:lsdException w:name="heading 1" w:uiPriority="9" w:qFormat="1"/>
+    <w:lsdException w:name="heading 2" w:semiHidden="1" w:uiPriority="9" w:unhideWhenUsed="1" w:qFormat="1"/>
+    <w:lsdException w:name="heading 3" w:semiHidden="1" w:uiPriority="9" w:unhideWhenUsed="1" w:qFormat="1"/>
+    <w:lsdException w:name="heading 4" w:semiHidden="1" w:uiPriority="9" w:unhideWhenUsed="1" w:qFormat="1"/>
+    <w:lsdException w:name="heading 5" w:semiHidden="1" w:uiPriority="9" w:unhideWhenUsed="1" w:qFormat="1"/>
+    <w:lsdException w:name="heading 6" w:semiHidden="1" w:uiPriority="9" w:unhideWhenUsed="1" w:qFormat="1"/>
+    <w:lsdException w:name="heading 7" w:semiHidden="1" w:uiPriority="9" w:unhideWhenUsed="1" w:qFormat="1"/>
+    <w:lsdException w:name="heading 8" w:semiHidden="1" w:uiPriority="9" w:unhideWhenUsed="1" w:qFormat="1"/>
+    <w:lsdException w:name="heading 9" w:semiHidden="1" w:uiPriority="9" w:unhideWhenUsed="1" w:qFormat="1"/>
+    <w:lsdException w:name="index 1" w:semiHidden="1" w:unhideWhenUsed="1"/>
+    <w:lsdException w:name="index 2" w:semiHidden="1" w:unhideWhenUsed="1"/>
+    <w:lsdException w:name="index 3" w:semiHidden="1" w:unhideWhenUsed="1"/>
+    <w:lsdException w:name="index 4" w:semiHidden="1" w:unhideWhenUsed="1"/>
+    <w:lsdException w:name="index 5" w:semiHidden="1" w:unhideWhenUsed="1"/>
+    <w:lsdException w:name="index 6" w:semiHidden="1" w:unhideWhenUsed="1"/>
+    <w:lsdException w:name="index 7" w:semiHidden="1" w:unhideWhenUsed="1"/>
+    <w:lsdException w:name="index 8" w:semiHidden="1" w:unhideWhenUsed="1"/>
+    <w:lsdException w:name="index 9" w:semiHidden="1" w:unhideWhenUsed="1"/>
+    <w:lsdException w:name="toc 1" w:semiHidden="1" w:uiPriority="39" w:unhideWhenUsed="1"/>
+    <w:lsdException w:name="toc 2" w:semiHidden="1" w:uiPriority="39" w:unhideWhenUsed="1"/>
+    <w:lsdException w:name="toc 3" w:semiHidden="1" w:uiPriority="39" w:unhideWhenUsed="1"/>
+    <w:lsdException w:name="toc 4" w:semiHidden="1" w:uiPriority="39" w:unhideWhenUsed="1"/>
+    <w:lsdException w:name="toc 5" w:semiHidden="1" w:uiPriority="39" w:unhideWhenUsed="1"/>
+    <w:lsdException w:name="toc 6" w:semiHidden="1" w:uiPriority="39" w:unhideWhenUsed="1"/>
+    <w:lsdException w:name="toc 7" w:semiHidden="1" w:uiPriority="39" w:unhideWhenUsed="1"/>
+    <w:lsdException w:name="toc 8" w:semiHidden="1" w:uiPriority="39" w:unhideWhenUsed="1"/>
+    <w:lsdException w:name="toc 9" w:semiHidden="1" w:uiPriority="39" w:unhideWhenUsed="1"/>
+    <w:lsdException w:name="Normal Indent" w:semiHidden="1" w:unhideWhenUsed="1"/>
+    <w:lsdException w:name="footnote text" w:semiHidden="1" w:unhideWhenUsed="1"/>
+    <w:lsdException w:name="annotation text" w:semiHidden="1" w:unhideWhenUsed="1"/>
+    <w:lsdException w:name="header" w:semiHidden="1" w:unhideWhenUsed="1"/>
+    <w:lsdException w:name="footer" w:semiHidden="1" w:unhideWhenUsed="1"/>
+    <w:lsdException w:name="index heading" w:semiHidden="1" w:unhideWhenUsed="1"/>
+    <w:lsdException w:name="caption" w:semiHidden="1" w:uiPriority="35" w:unhideWhenUsed="1" w:qFormat="1"/>
+    <w:lsdException w:name="table of figures" w:semiHidden="1" w:unhideWhenUsed="1"/>
+    <w:lsdException w:name="envelope address" w:semiHidden="1" w:unhideWhenUsed="1"/>
+    <w:lsdException w:name="envelope return" w:semiHidden="1" w:unhideWhenUsed="1"/>
+    <w:lsdException w:name="footnote reference" w:semiHidden="1" w:unhideWhenUsed="1"/>
+    <w:lsdException w:name="annotation reference" w:semiHidden="1" w:unhideWhenUsed="1"/>
+    <w:lsdException w:name="line number" w:semiHidden="1" w:unhideWhenUsed="1"/>
+    <w:lsdException w:name="page number" w:semiHidden="1" w:unhideWhenUsed="1"/>
+    <w:lsdException w:name="endnote reference" w:semiHidden="1" w:unhideWhenUsed="1"/>
+    <w:lsdException w:name="endnote text" w:semiHidden="1" w:unhideWhenUsed="1"/>
+    <w:lsdException w:name="table of authorities" w:semiHidden="1" w:unhideWhenUsed="1"/>
+    <w:lsdException w:name="macro" w:semiHidden="1" w:unhideWhenUsed="1"/>
+    <w:lsdException w:name="toa heading" w:semiHidden="1" w:unhideWhenUsed="1"/>
+    <w:lsdException w:name="List" w:semiHidden="1" w:unhideWhenUsed="1"/>
+    <w:lsdException w:name="List Bullet" w:semiHidden="1" w:unhideWhenUsed="1"/>
+    <w:lsdException w:name="List Number" w:semiHidden="1" w:unhideWhenUsed="1"/>
+    <w:lsdException w:name="List 2" w:semiHidden="1" w:unhideWhenUsed="1"/>
+    <w:lsdException w:name="List 3" w:semiHidden="1" w:unhideWhenUsed="1"/>
+    <w:lsdException w:name="List 4" w:semiHidden="1" w:unhideWhenUsed="1"/>
+    <w:lsdException w:name="List 5" w:semiHidden="1" w:unhideWhenUsed="1"/>
+    <w:lsdException w:name="List Bullet 2" w:semiHidden="1" w:unhideWhenUsed="1"/>
+    <w:lsdException w:name="List Bullet 3" w:semiHidden="1" w:unhideWhenUsed="1"/>
+    <w:lsdException w:name="List Bullet 4" w:semiHidden="1" w:unhideWhenUsed="1"/>
+    <w:lsdException w:name="List Bullet 5" w:semiHidden="1" w:unhideWhenUsed="1"/>
+    <w:lsdException w:name="List Number 2" w:semiHidden="1" w:unhideWhenUsed="1"/>
+    <w:lsdException w:name="List Number 3" w:semiHidden="1" w:unhideWhenUsed="1"/>
+    <w:lsdException w:name="List Number 4" w:semiHidden="1" w:unhideWhenUsed="1"/>
+    <w:lsdException w:name="List Number 5" w:semiHidden="1" w:unhideWhenUsed="1"/>
+    <w:lsdException w:name="Title" w:uiPriority="10" w:qFormat="1"/>
+    <w:lsdException w:name="Closing" w:semiHidden="1" w:unhideWhenUsed="1"/>
+    <w:lsdException w:name="Signature" w:semiHidden="1" w:unhideWhenUsed="1"/>
+    <w:lsdException w:name="Default Paragraph Font" w:semiHidden="1" w:uiPriority="1" w:unhideWhenUsed="1"/>
+    <w:lsdException w:name="Body Text" w:semiHidden="1" w:unhideWhenUsed="1"/>
+    <w:lsdException w:name="Body Text Indent" w:semiHidden="1" w:unhideWhenUsed="1"/>
+    <w:lsdException w:name="List Continue" w:semiHidden="1" w:unhideWhenUsed="1"/>
+    <w:lsdException w:name="List Continue 2" w:semiHidden="1" w:unhideWhenUsed="1"/>
+    <w:lsdException w:name="List Continue 3" w:semiHidden="1" w:unhideWhenUsed="1"/>
+    <w:lsdException w:name="List Continue 4" w:semiHidden="1" w:unhideWhenUsed="1"/>
+    <w:lsdException w:name="List Continue 5" w:semiHidden="1" w:unhideWhenUsed="1"/>
+    <w:lsdException w:name="Message Header" w:semiHidden="1" w:unhideWhenUsed="1"/>
+    <w:lsdException w:name="Subtitle" w:uiPriority="11" w:qFormat="1"/>
+    <w:lsdException w:name="Salutation" w:semiHidden="1" w:unhideWhenUsed="1"/>
+    <w:lsdException w:name="Date" w:semiHidden="1" w:unhideWhenUsed="1"/>
+    <w:lsdException w:name="Body Text First Indent" w:semiHidden="1" w:unhideWhenUsed="1"/>
+    <w:lsdException w:name="Body Text First Indent 2" w:semiHidden="1" w:unhideWhenUsed="1"/>
+    <w:lsdException w:name="Note Heading" w:semiHidden="1" w:unhideWhenUsed="1"/>
+    <w:lsdException w:name="Body Text 2" w:semiHidden="1" w:unhideWhenUsed="1"/>
+    <w:lsdException w:name="Body Text 3" w:semiHidden="1" w:unhideWhenUsed="1"/>
+    <w:lsdException w:name="Body Text Indent 2" w:semiHidden="1" w:unhideWhenUsed="1"/>
+    <w:lsdException w:name="Body Text Indent 3" w:semiHidden="1" w:unhideWhenUsed="1"/>
+    <w:lsdException w:name="Block Text" w:semiHidden="1" w:unhideWhenUsed="1"/>
+    <w:lsdException w:name="Hyperlink" w:semiHidden="1" w:unhideWhenUsed="1"/>
+    <w:lsdException w:name="FollowedHyperlink" w:semiHidden="1" w:unhideWhenUsed="1"/>
+    <w:lsdException w:name="Strong" w:uiPriority="22" w:qFormat="1"/>
+    <w:lsdException w:name="Emphasis" w:uiPriority="20" w:qFormat="1"/>
+    <w:lsdException w:name="Document Map" w:semiHidden="1" w:unhideWhenUsed="1"/>
+    <w:lsdException w:name="Plain Text" w:semiHidden="1" w:unhideWhenUsed="1"/>
+    <w:lsdException w:name="E-mail Signature" w:semiHidden="1" w:unhideWhenUsed="1"/>
+    <w:lsdException w:name="HTML Top of Form" w:semiHidden="1" w:unhideWhenUsed="1"/>
+    <w:lsdException w:name="HTML Bottom of Form" w:semiHidden="1" w:unhideWhenUsed="1"/>
+    <w:lsdException w:name="Normal (Web)" w:semiHidden="1" w:unhideWhenUsed="1"/>
+    <w:lsdException w:name="HTML Acronym" w:semiHidden="1" w:unhideWhenUsed="1"/>
+    <w:lsdException w:name="HTML Address" w:semiHidden="1" w:unhideWhenUsed="1"/>
+    <w:lsdException w:name="HTML Cite" w:semiHidden="1" w:unhideWhenUsed="1"/>
+    <w:lsdException w:name="HTML Code" w:semiHidden="1" w:unhideWhenUsed="1"/>
+    <w:lsdException w:name="HTML Definition" w:semiHidden="1" w:unhideWhenUsed="1"/>
+    <w:lsdException w:name="HTML Keyboard" w:semiHidden="1" w:unhideWhenUsed="1"/>
+    <w:lsdException w:name="HTML Preformatted" w:semiHidden="1" w:unhideWhenUsed="1"/>
+    <w:lsdException w:name="HTML Sample" w:semiHidden="1" w:unhideWhenUsed="1"/>
+    <w:lsdException w:name="HTML Typewriter" w:semiHidden="1" w:unhideWhenUsed="1"/>
+    <w:lsdException w:name="HTML Variable" w:semiHidden="1" w:unhideWhenUsed="1"/>
+    <w:lsdException w:name="Normal Table" w:semiHidden="1" w:unhideWhenUsed="1"/>
+    <w:lsdException w:name="annotation subject" w:semiHidden="1" w:unhideWhenUsed="1"/>
+    <w:lsdException w:name="No List" w:semiHidden="1" w:unhideWhenUsed="1"/>
+    <w:lsdException w:name="Outline List 1" w:semiHidden="1" w:unhideWhenUsed="1"/>
+    <w:lsdException w:name="Outline List 2" w:semiHidden="1" w:unhideWhenUsed="1"/>
+    <w:lsdException w:name="Outline List 3" w:semiHidden="1" w:unhideWhenUsed="1"/>
+    <w:lsdException w:name="Table Simple 1" w:semiHidden="1" w:unhideWhenUsed="1"/>
+    <w:lsdException w:name="Table Simple 2" w:semiHidden="1" w:unhideWhenUsed="1"/>
+    <w:lsdException w:name="Table Simple 3" w:semiHidden="1" w:unhideWhenUsed="1"/>
+    <w:lsdException w:name="Table Classic 1" w:semiHidden="1" w:unhideWhenUsed="1"/>
+    <w:lsdException w:name="Table Classic 2" w:semiHidden="1" w:unhideWhenUsed="1"/>
+    <w:lsdException w:name="Table Classic 3" w:semiHidden="1" w:unhideWhenUsed="1"/>
+    <w:lsdException w:name="Table Classic 4" w:semiHidden="1" w:unhideWhenUsed="1"/>
+    <w:lsdException w:name="Table Colorful 1" w:semiHidden="1" w:unhideWhenUsed="1"/>
+    <w:lsdException w:name="Table Colorful 2" w:semiHidden="1" w:unhideWhenUsed="1"/>
+    <w:lsdException w:name="Table Colorful 3" w:semiHidden="1" w:unhideWhenUsed="1"/>
+    <w:lsdException w:name="Table Columns 1" w:semiHidden="1" w:unhideWhenUsed="1"/>
+    <w:lsdException w:name="Table Columns 2" w:semiHidden="1" w:unhideWhenUsed="1"/>
+    <w:lsdException w:name="Table Columns 3" w:semiHidden="1" w:unhideWhenUsed="1"/>
+    <w:lsdException w:name="Table Columns 4" w:semiHidden="1" w:unhideWhenUsed="1"/>
+    <w:lsdException w:name="Table Columns 5" w:semiHidden="1" w:unhideWhenUsed="1"/>
+    <w:lsdException w:name="Table Grid 1" w:semiHidden="1" w:unhideWhenUsed="1"/>
+    <w:lsdException w:name="Table Grid 2" w:semiHidden="1" w:unhideWhenUsed="1"/>
+    <w:lsdException w:name="Table Grid 3" w:semiHidden="1" w:unhideWhenUsed="1"/>
+    <w:lsdException w:name="Table Grid 4" w:semiHidden="1" w:unhideWhenUsed="1"/>
+    <w:lsdException w:name="Table Grid 5" w:semiHidden="1" w:unhideWhenUsed="1"/>
+    <w:lsdException w:name="Table Grid 6" w:semiHidden="1" w:unhideWhenUsed="1"/>
+    <w:lsdException w:name="Table Grid 7" w:semiHidden="1" w:unhideWhenUsed="1"/>
+    <w:lsdException w:name="Table Grid 8" w:semiHidden="1" w:unhideWhenUsed="1"/>
+    <w:lsdException w:name="Table List 1" w:semiHidden="1" w:unhideWhenUsed="1"/>
+    <w:lsdException w:name="Table List 2" w:semiHidden="1" w:unhideWhenUsed="1"/>
+    <w:lsdException w:name="Table List 3" w:semiHidden="1" w:unhideWhenUsed="1"/>
+    <w:lsdException w:name="Table List 4" w:semiHidden="1" w:unhideWhenUsed="1"/>
+    <w:lsdException w:name="Table List 5" w:semiHidden="1" w:unhideWhenUsed="1"/>
+    <w:lsdException w:name="Table List 6" w:semiHidden="1" w:unhideWhenUsed="1"/>
+    <w:lsdException w:name="Table List 7" w:semiHidden="1" w:unhideWhenUsed="1"/>
+    <w:lsdException w:name="Table List 8" w:semiHidden="1" w:unhideWhenUsed="1"/>
+    <w:lsdException w:name="Table 3D effects 1" w:semiHidden="1" w:unhideWhenUsed="1"/>
+    <w:lsdException w:name="Table 3D effects 2" w:semiHidden="1" w:unhideWhenUsed="1"/>
+    <w:lsdException w:name="Table 3D effects 3" w:semiHidden="1" w:unhideWhenUsed="1"/>
+    <w:lsdException w:name="Table Contemporary" w:semiHidden="1" w:unhideWhenUsed="1"/>
+    <w:lsdException w:name="Table Elegant" w:semiHidden="1" w:unhideWhenUsed="1"/>
+    <w:lsdException w:name="Table Professional" w:semiHidden="1" w:unhideWhenUsed="1"/>
+    <w:lsdException w:name="Table Subtle 1" w:semiHidden="1" w:unhideWhenUsed="1"/>
+    <w:lsdException w:name="Table Subtle 2" w:semiHidden="1" w:unhideWhenUsed="1"/>
+    <w:lsdException w:name="Table Web 1" w:semiHidden="1" w:unhideWhenUsed="1"/>
+    <w:lsdException w:name="Table Web 2" w:semiHidden="1" w:unhideWhenUsed="1"/>
+    <w:lsdException w:name="Table Web 3" w:semiHidden="1" w:unhideWhenUsed="1"/>
+    <w:lsdException w:name="Balloon Text" w:semiHidden="1" w:unhideWhenUsed="1"/>
+    <w:lsdException w:name="Table Grid" w:uiPriority="39"/>
+    <w:lsdException w:name="Table Theme" w:semiHidden="1" w:unhideWhenUsed="1"/>
+    <w:lsdException w:name="Placeholder Text" w:semiHidden="1"/>
+    <w:lsdException w:name="No Spacing" w:uiPriority="1" w:qFormat="1"/>
+    <w:lsdException w:name="Light Shading" w:uiPriority="60"/>
+    <w:lsdException w:name="Light List" w:uiPriority="61"/>
+    <w:lsdException w:name="Light Grid" w:uiPriority="62"/>
+    <w:lsdException w:name="Medium Shading 1" w:uiPriority="63"/>
+    <w:lsdException w:name="Medium Shading 2" w:uiPriority="64"/>
+    <w:lsdException w:name="Medium List 1" w:uiPriority="65"/>
+    <w:lsdException w:name="Medium List 2" w:uiPriority="66"/>
+    <w:lsdException w:name="Medium Grid 1" w:uiPriority="67"/>
+    <w:lsdException w:name="Medium Grid 2" w:uiPriority="68"/>
+    <w:lsdException w:name="Medium Grid 3" w:uiPriority="69"/>
+    <w:lsdException w:name="Dark List" w:uiPriority="70"/>
+    <w:lsdException w:name="Colorful Shading" w:uiPriority="71"/>
+    <w:lsdException w:name="Colorful List" w:uiPriority="72"/>
+    <w:lsdException w:name="Colorful Grid" w:uiPriority="73"/>
+    <w:lsdException w:name="Light Shading Accent 1" w:uiPriority="60"/>
+    <w:lsdException w:name="Light List Accent 1" w:uiPriority="61"/>
+    <w:lsdException w:name="Light Grid Accent 1" w:uiPriority="62"/>
+    <w:lsdException w:name="Medium Shading 1 Accent 1" w:uiPriority="63"/>
+    <w:lsdException w:name="Medium Shading 2 Accent 1" w:uiPriority="64"/>
+    <w:lsdException w:name="Medium List 1 Accent 1" w:uiPriority="65"/>
+    <w:lsdException w:name="Revision" w:semiHidden="1"/>
+    <w:lsdException w:name="List Paragraph" w:uiPriority="34" w:qFormat="1"/>
+    <w:lsdException w:name="Quote" w:uiPriority="29" w:qFormat="1"/>
+    <w:lsdException w:name="Intense Quote" w:uiPriority="30" w:qFormat="1"/>
+    <w:lsdException w:name="Medium List 2 Accent 1" w:uiPriority="66"/>
+    <w:lsdException w:name="Medium Grid 1 Accent 1" w:uiPriority="67"/>
+    <w:lsdException w:name="Medium Grid 2 Accent 1" w:uiPriority="68"/>
+    <w:lsdException w:name="Medium Grid 3 Accent 1" w:uiPriority="69"/>
+    <w:lsdException w:name="Dark List Accent 1" w:uiPriority="70"/>
+    <w:lsdException w:name="Colorful Shading Accent 1" w:uiPriority="71"/>
+    <w:lsdException w:name="Colorful List Accent 1" w:uiPriority="72"/>
+    <w:lsdException w:name="Colorful Grid Accent 1" w:uiPriority="73"/>
+    <w:lsdException w:name="Light Shading Accent 2" w:uiPriority="60"/>
+    <w:lsdException w:name="Light List Accent 2" w:uiPriority="61"/>
+    <w:lsdException w:name="Light Grid Accent 2" w:uiPriority="62"/>
+    <w:lsdException w:name="Medium Shading 1 Accent 2" w:uiPriority="63"/>
+    <w:lsdException w:name="Medium Shading 2 Accent 2" w:uiPriority="64"/>
+    <w:lsdException w:name="Medium List 1 Accent 2" w:uiPriority="65"/>
+    <w:lsdException w:name="Medium List 2 Accent 2" w:uiPriority="66"/>
+    <w:lsdException w:name="Medium Grid 1 Accent 2" w:uiPriority="67"/>
+    <w:lsdException w:name="Medium Grid 2 Accent 2" w:uiPriority="68"/>
+    <w:lsdException w:name="Medium Grid 3 Accent 2" w:uiPriority="69"/>
+    <w:lsdException w:name="Dark List Accent 2" w:uiPriority="70"/>
+    <w:lsdException w:name="Colorful Shading Accent 2" w:uiPriority="71"/>
+    <w:lsdException w:name="Colorful List Accent 2" w:uiPriority="72"/>
+    <w:lsdException w:name="Colorful Grid Accent 2" w:uiPriority="73"/>
+    <w:lsdException w:name="Light Shading Accent 3" w:uiPriority="60"/>
+    <w:lsdException w:name="Light List Accent 3" w:uiPriority="61"/>
+    <w:lsdException w:name="Light Grid Accent 3" w:uiPriority="62"/>
+    <w:lsdException w:name="Medium Shading 1 Accent 3" w:uiPriority="63"/>
+    <w:lsdException w:name="Medium Shading 2 Accent 3" w:uiPriority="64"/>
+    <w:lsdException w:name="Medium List 1 Accent 3" w:uiPriority="65"/>
+    <w:lsdException w:name="Medium List 2 Accent 3" w:uiPriority="66"/>
+    <w:lsdException w:name="Medium Grid 1 Accent 3" w:uiPriority="67"/>
+    <w:lsdException w:name="Medium Grid 2 Accent 3" w:uiPriority="68"/>
+    <w:lsdException w:name="Medium Grid 3 Accent 3" w:uiPriority="69"/>
+    <w:lsdException w:name="Dark List Accent 3" w:uiPriority="70"/>
+    <w:lsdException w:name="Colorful Shading Accent 3" w:uiPriority="71"/>
+    <w:lsdException w:name="Colorful List Accent 3" w:uiPriority="72"/>
+    <w:lsdException w:name="Colorful Grid Accent 3" w:uiPriority="73"/>
+    <w:lsdException w:name="Light Shading Accent 4" w:uiPriority="60"/>
+    <w:lsdException w:name="Light List Accent 4" w:uiPriority="61"/>
+    <w:lsdException w:name="Light Grid Accent 4" w:uiPriority="62"/>
+    <w:lsdException w:name="Medium Shading 1 Accent 4" w:uiPriority="63"/>
+    <w:lsdException w:name="Medium Shading 2 Accent 4" w:uiPriority="64"/>
+    <w:lsdException w:name="Medium List 1 Accent 4" w:uiPriority="65"/>
+    <w:lsdException w:name="Medium List 2 Accent 4" w:uiPriority="66"/>
+    <w:lsdException w:name="Medium Grid 1 Accent 4" w:uiPriority="67"/>
+    <w:lsdException w:name="Medium Grid 2 Accent 4" w:uiPriority="68"/>
+    <w:lsdException w:name="Medium Grid 3 Accent 4" w:uiPriority="69"/>
+    <w:lsdException w:name="Dark List Accent 4" w:uiPriority="70"/>
+    <w:lsdException w:name="Colorful Shading Accent 4" w:uiPriority="71"/>
+    <w:lsdException w:name="Colorful List Accent 4" w:uiPriority="72"/>
+    <w:lsdException w:name="Colorful Grid Accent 4" w:uiPriority="73"/>
+    <w:lsdException w:name="Light Shading Accent 5" w:uiPriority="60"/>
+    <w:lsdException w:name="Light List Accent 5" w:uiPriority="61"/>
+    <w:lsdException w:name="Light Grid Accent 5" w:uiPriority="62"/>
+    <w:lsdException w:name="Medium Shading 1 Accent 5" w:uiPriority="63"/>
+    <w:lsdException w:name="Medium Shading 2 Accent 5" w:uiPriority="64"/>
+    <w:lsdException w:name="Medium List 1 Accent 5" w:uiPriority="65"/>
+    <w:lsdException w:name="Medium List 2 Accent 5" w:uiPriority="66"/>
+    <w:lsdException w:name="Medium Grid 1 Accent 5" w:uiPriority="67"/>
+    <w:lsdException w:name="Medium Grid 2 Accent 5" w:uiPriority="68"/>
+    <w:lsdException w:name="Medium Grid 3 Accent 5" w:uiPriority="69"/>
+    <w:lsdException w:name="Dark List Accent 5" w:uiPriority="70"/>
+    <w:lsdException w:name="Colorful Shading Accent 5" w:uiPriority="71"/>
+    <w:lsdException w:name="Colorful List Accent 5" w:uiPriority="72"/>
+    <w:lsdException w:name="Colorful Grid Accent 5" w:uiPriority="73"/>
+    <w:lsdException w:name="Light Shading Accent 6" w:uiPriority="60"/>
+    <w:lsdException w:name="Light List Accent 6" w:uiPriority="61"/>
+    <w:lsdException w:name="Light Grid Accent 6" w:uiPriority="62"/>
+    <w:lsdException w:name="Medium Shading 1 Accent 6" w:uiPriority="63"/>
+    <w:lsdException w:name="Medium Shading 2 Accent 6" w:uiPriority="64"/>
+    <w:lsdException w:name="Medium List 1 Accent 6" w:uiPriority="65"/>
+    <w:lsdException w:name="Medium List 2 Accent 6" w:uiPriority="66"/>
+    <w:lsdException w:name="Medium Grid 1 Accent 6" w:uiPriority="67"/>
+    <w:lsdException w:name="Medium Grid 2 Accent 6" w:uiPriority="68"/>
+    <w:lsdException w:name="Medium Grid 3 Accent 6" w:uiPriority="69"/>
+    <w:lsdException w:name="Dark List Accent 6" w:uiPriority="70"/>
+    <w:lsdException w:name="Colorful Shading Accent 6" w:uiPriority="71"/>
+    <w:lsdException w:name="Colorful List Accent 6" w:uiPriority="72"/>
+    <w:lsdException w:name="Colorful Grid Accent 6" w:uiPriority="73"/>
+    <w:lsdException w:name="Subtle Emphasis" w:uiPriority="19" w:qFormat="1"/>
+    <w:lsdException w:name="Intense Emphasis" w:uiPriority="21" w:qFormat="1"/>
+    <w:lsdException w:name="Subtle Reference" w:uiPriority="31" w:qFormat="1"/>
+    <w:lsdException w:name="Intense Reference" w:uiPriority="32" w:qFormat="1"/>
+    <w:lsdException w:name="Book Title" w:uiPriority="33" w:qFormat="1"/>
+    <w:lsdException w:name="Bibliography" w:semiHidden="1" w:uiPriority="37" w:unhideWhenUsed="1"/>
+    <w:lsdException w:name="TOC Heading" w:semiHidden="1" w:uiPriority="39" w:unhideWhenUsed="1" w:qFormat="1"/>
+    <w:lsdException w:name="Plain Table 1" w:uiPriority="41"/>
+    <w:lsdException w:name="Plain Table 2" w:uiPriority="42"/>
+    <w:lsdException w:name="Plain Table 3" w:uiPriority="43"/>
+    <w:lsdException w:name="Plain Table 4" w:uiPriority="44"/>
+    <w:lsdException w:name="Plain Table 5" w:uiPriority="45"/>
+    <w:lsdException w:name="Grid Table Light" w:uiPriority="40"/>
+    <w:lsdException w:name="Grid Table 1 Light" w:uiPriority="46"/>
+    <w:lsdException w:name="Grid Table 2" w:uiPriority="47"/>
+    <w:lsdException w:name="Grid Table 3" w:uiPriority="48"/>
+    <w:lsdException w:name="Grid Table 4" w:uiPriority="49"/>
+    <w:lsdException w:name="Grid Table 5 Dark" w:uiPriority="50"/>
+    <w:lsdException w:name="Grid Table 6 Colorful" w:uiPriority="51"/>
+    <w:lsdException w:name="Grid Table 7 Colorful" w:uiPriority="52"/>
+    <w:lsdException w:name="Grid Table 1 Light Accent 1" w:uiPriority="46"/>
+    <w:lsdException w:name="Grid Table 2 Accent 1" w:uiPriority="47"/>
+    <w:lsdException w:name="Grid Table 3 Accent 1" w:uiPriority="48"/>
+    <w:lsdException w:name="Grid Table 4 Accent 1" w:uiPriority="49"/>
+    <w:lsdException w:name="Grid Table 5 Dark Accent 1" w:uiPriority="50"/>
+    <w:lsdException w:name="Grid Table 6 Colorful Accent 1" w:uiPriority="51"/>
+    <w:lsdException w:name="Grid Table 7 Colorful Accent 1" w:uiPriority="52"/>
+    <w:lsdException w:name="Grid Table 1 Light Accent 2" w:uiPriority="46"/>
+    <w:lsdException w:name="Grid Table 2 Accent 2" w:uiPriority="47"/>
+    <w:lsdException w:name="Grid Table 3 Accent 2" w:uiPriority="48"/>
+    <w:lsdException w:name="Grid Table 4 Accent 2" w:uiPriority="49"/>
+    <w:lsdException w:name="Grid Table 5 Dark Accent 2" w:uiPriority="50"/>
+    <w:lsdException w:name="Grid Table 6 Colorful Accent 2" w:uiPriority="51"/>
+    <w:lsdException w:name="Grid Table 7 Colorful Accent 2" w:uiPriority="52"/>
+    <w:lsdException w:name="Grid Table 1 Light Accent 3" w:uiPriority="46"/>
+    <w:lsdException w:name="Grid Table 2 Accent 3" w:uiPriority="47"/>
+    <w:lsdException w:name="Grid Table 3 Accent 3" w:uiPriority="48"/>
+    <w:lsdException w:name="Grid Table 4 Accent 3" w:uiPriority="49"/>
+    <w:lsdException w:name="Grid Table 5 Dark Accent 3" w:uiPriority="50"/>
+    <w:lsdException w:name="Grid Table 6 Colorful Accent 3" w:uiPriority="51"/>
+    <w:lsdException w:name="Grid Table 7 Colorful Accent 3" w:uiPriority="52"/>
+    <w:lsdException w:name="Grid Table 1 Light Accent 4" w:uiPriority="46"/>
+    <w:lsdException w:name="Grid Table 2 Accent 4" w:uiPriority="47"/>
+    <w:lsdException w:name="Grid Table 3 Accent 4" w:uiPriority="48"/>
+    <w:lsdException w:name="Grid Table 4 Accent 4" w:uiPriority="49"/>
+    <w:lsdException w:name="Grid Table 5 Dark Accent 4" w:uiPriority="50"/>
+    <w:lsdException w:name="Grid Table 6 Colorful Accent 4" w:uiPriority="51"/>
+    <w:lsdException w:name="Grid Table 7 Colorful Accent 4" w:uiPriority="52"/>
+    <w:lsdException w:name="Grid Table 1 Light Accent 5" w:uiPriority="46"/>
+    <w:lsdException w:name="Grid Table 2 Accent 5" w:uiPriority="47"/>
+    <w:lsdException w:name="Grid Table 3 Accent 5" w:uiPriority="48"/>
+    <w:lsdException w:name="Grid Table 4 Accent 5" w:uiPriority="49"/>
+    <w:lsdException w:name="Grid Table 5 Dark Accent 5" w:uiPriority="50"/>
+    <w:lsdException w:name="Grid Table 6 Colorful Accent 5" w:uiPriority="51"/>
+    <w:lsdException w:name="Grid Table 7 Colorful Accent 5" w:uiPriority="52"/>
+    <w:lsdException w:name="Grid Table 1 Light Accent 6" w:uiPriority="46"/>
+    <w:lsdException w:name="Grid Table 2 Accent 6" w:uiPriority="47"/>
+    <w:lsdException w:name="Grid Table 3 Accent 6" w:uiPriority="48"/>
+    <w:lsdException w:name="Grid Table 4 Accent 6" w:uiPriority="49"/>
+    <w:lsdException w:name="Grid Table 5 Dark Accent 6" w:uiPriority="50"/>
+    <w:lsdException w:name="Grid Table 6 Colorful Accent 6" w:uiPriority="51"/>
+    <w:lsdException w:name="Grid Table 7 Colorful Accent 6" w:uiPriority="52"/>
+    <w:lsdException w:name="List Table 1 Light" w:uiPriority="46"/>
+    <w:lsdException w:name="List Table 2" w:uiPriority="47"/>
+    <w:lsdException w:name="List Table 3" w:uiPriority="48"/>
+    <w:lsdException w:name="List Table 4" w:uiPriority="49"/>
+    <w:lsdException w:name="List Table 5 Dark" w:uiPriority="50"/>
+    <w:lsdException w:name="List Table 6 Colorful" w:uiPriority="51"/>
+    <w:lsdException w:name="List Table 7 Colorful" w:uiPriority="52"/>
+    <w:lsdException w:name="List Table 1 Light Accent 1" w:uiPriority="46"/>
+    <w:lsdException w:name="List Table 2 Accent 1" w:uiPriority="47"/>
+    <w:lsdException w:name="List Table 3 Accent 1" w:uiPriority="48"/>
+    <w:lsdException w:name="List Table 4 Accent 1" w:uiPriority="49"/>
+    <w:lsdException w:name="List Table 5 Dark Accent 1" w:uiPriority="50"/>
+    <w:lsdException w:name="List Table 6 Colorful Accent 1" w:uiPriority="51"/>
+    <w:lsdException w:name="List Table 7 Colorful Accent 1" w:uiPriority="52"/>
+    <w:lsdException w:name="List Table 1 Light Accent 2" w:uiPriority="46"/>
+    <w:lsdException w:name="List Table 2 Accent 2" w:uiPriority="47"/>
+    <w:lsdException w:name="List Table 3 Accent 2" w:uiPriority="48"/>
+    <w:lsdException w:name="List Table 4 Accent 2" w:uiPriority="49"/>
+    <w:lsdException w:name="List Table 5 Dark Accent 2" w:uiPriority="50"/>
+    <w:lsdException w:name="List Table 6 Colorful Accent 2" w:uiPriority="51"/>
+    <w:lsdException w:name="List Table 7 Colorful Accent 2" w:uiPriority="52"/>
+    <w:lsdException w:name="List Table 1 Light Accent 3" w:uiPriority="46"/>
+    <w:lsdException w:name="List Table 2 Accent 3" w:uiPriority="47"/>
+    <w:lsdException w:name="List Table 3 Accent 3" w:uiPriority="48"/>
+    <w:lsdException w:name="List Table 4 Accent 3" w:uiPriority="49"/>
+    <w:lsdException w:name="List Table 5 Dark Accent 3" w:uiPriority="50"/>
+    <w:lsdException w:name="List Table 6 Colorful Accent 3" w:uiPriority="51"/>
+    <w:lsdException w:name="List Table 7 Colorful Accent 3" w:uiPriority="52"/>
+    <w:lsdException w:name="List Table 1 Light Accent 4" w:uiPriority="46"/>
+    <w:lsdException w:name="List Table 2 Accent 4" w:uiPriority="47"/>
+    <w:lsdException w:name="List Table 3 Accent 4" w:uiPriority="48"/>
+    <w:lsdException w:name="List Table 4 Accent 4" w:uiPriority="49"/>
+    <w:lsdException w:name="List Table 5 Dark Accent 4" w:uiPriority="50"/>
+    <w:lsdException w:name="List Table 6 Colorful Accent 4" w:uiPriority="51"/>
+    <w:lsdException w:name="List Table 7 Colorful Accent 4" w:uiPriority="52"/>
+    <w:lsdException w:name="List Table 1 Light Accent 5" w:uiPriority="46"/>
+    <w:lsdException w:name="List Table 2 Accent 5" w:uiPriority="47"/>
+    <w:lsdException w:name="List Table 3 Accent 5" w:uiPriority="48"/>
+    <w:lsdException w:name="List Table 4 Accent 5" w:uiPriority="49"/>
+    <w:lsdException w:name="List Table 5 Dark Accent 5" w:uiPriority="50"/>
+    <w:lsdException w:name="List Table 6 Colorful Accent 5" w:uiPriority="51"/>
+    <w:lsdException w:name="List Table 7 Colorful Accent 5" w:uiPriority="52"/>
+    <w:lsdException w:name="List Table 1 Light Accent 6" w:uiPriority="46"/>
+    <w:lsdException w:name="List Table 2 Accent 6" w:uiPriority="47"/>
+    <w:lsdException w:name="List Table 3 Accent 6" w:uiPriority="48"/>
+    <w:lsdException w:name="List Table 4 Accent 6" w:uiPriority="49"/>
+    <w:lsdException w:name="List Table 5 Dark Accent 6" w:uiPriority="50"/>
+    <w:lsdException w:name="List Table 6 Colorful Accent 6" w:uiPriority="51"/>
+    <w:lsdException w:name="List Table 7 Colorful Accent 6" w:uiPriority="52"/>
+    <w:lsdException w:name="Mention" w:semiHidden="1" w:unhideWhenUsed="1"/>
+    <w:lsdException w:name="Smart Hyperlink" w:semiHidden="1" w:unhideWhenUsed="1"/>
+    <w:lsdException w:name="Hashtag" w:semiHidden="1" w:unhideWhenUsed="1"/>
+    <w:lsdException w:name="Unresolved Mention" w:semiHidden="1" w:unhideWhenUsed="1"/>
+    <w:lsdException w:name="Smart Link" w:semiHidden="1" w:unhideWhenUsed="1"/>
+  </w:latentStyles>
+  <w:style w:type="paragraph" w:default="1" w:styleId="Normal">
+    <w:name w:val="Normal"/>
+    <w:qFormat/>
+  </w:style>
+  <w:style w:type="character" w:default="1" w:styleId="Standardskrifttypeiafsnit">
+    <w:name w:val="Default Paragraph Font"/>
+    <w:uiPriority w:val="1"/>
+    <w:semiHidden/>
+    <w:unhideWhenUsed/>
+  </w:style>
+  <w:style w:type="table" w:default="1" w:styleId="Tabel-Normal">
+    <w:name w:val="Normal Table"/>
+    <w:uiPriority w:val="99"/>
+    <w:semiHidden/>
+    <w:unhideWhenUsed/>
+    <w:tblPr>
+      <w:tblInd w:w="0" w:type="dxa"/>
+      <w:tblCellMar>
+        <w:top w:w="0" w:type="dxa"/>
+        <w:left w:w="108" w:type="dxa"/>
+        <w:bottom w:w="0" w:type="dxa"/>
+        <w:right w:w="108" w:type="dxa"/>
+      </w:tblCellMar>
+    </w:tblPr>
+  </w:style>
+  <w:style w:type="numbering" w:default="1" w:styleId="Ingenoversigt">
+    <w:name w:val="No List"/>
+    <w:uiPriority w:val="99"/>
+    <w:semiHidden/>
+    <w:unhideWhenUsed/>
+  </w:style>
+  <w:style w:type="character" w:styleId="Pladsholdertekst">
+    <w:name w:val="Placeholder Text"/>
+    <w:basedOn w:val="Standardskrifttypeiafsnit"/>
+    <w:uiPriority w:val="99"/>
+    <w:semiHidden/>
+    <w:rsid w:val="005B68B0"/>
+    <w:rPr>
+      <w:color w:val="666666"/>
+    </w:rPr>
+  </w:style>
+  <w:style w:type="paragraph" w:customStyle="1" w:styleId="53810D3A76784133A4D2BF8C94F0ADCD">
+    <w:name w:val="53810D3A76784133A4D2BF8C94F0ADCD"/>
+    <w:rsid w:val="004D28E1"/>
+    <w:pPr>
+      <w:spacing w:after="0" w:line="260" w:lineRule="atLeast"/>
+    </w:pPr>
+    <w:rPr>
+      <w:rFonts w:ascii="Arial" w:eastAsiaTheme="minorHAnsi" w:hAnsi="Arial" w:cs="Arial"/>
+      <w:sz w:val="20"/>
+      <w:szCs w:val="20"/>
+    </w:rPr>
+  </w:style>
+  <w:style w:type="paragraph" w:customStyle="1" w:styleId="A9834531F0324C79A4374FE75E23C66C">
+    <w:name w:val="A9834531F0324C79A4374FE75E23C66C"/>
+    <w:rsid w:val="004D28E1"/>
+    <w:pPr>
+      <w:spacing w:after="0" w:line="260" w:lineRule="atLeast"/>
+    </w:pPr>
+    <w:rPr>
+      <w:rFonts w:ascii="Arial" w:eastAsiaTheme="minorHAnsi" w:hAnsi="Arial" w:cs="Arial"/>
+      <w:sz w:val="20"/>
+      <w:szCs w:val="20"/>
+    </w:rPr>
+  </w:style>
+</w:styles>
+</file>
+
+<file path=word/glossary/webSettings.xml><?xml version="1.0" encoding="utf-8"?>
+<w:webSettings xmlns:mc="http://schemas.openxmlformats.org/markup-compatibility/2006" xmlns:r="http://schemas.openxmlformats.org/officeDocument/2006/relationships" xmlns:w="http://schemas.openxmlformats.org/wordprocessingml/2006/main" xmlns:w14="http://schemas.microsoft.com/office/word/2010/wordml" xmlns:w15="http://schemas.microsoft.com/office/word/2012/wordml" xmlns:w16cex="http://schemas.microsoft.com/office/word/2018/wordml/cex" xmlns:w16cid="http://schemas.microsoft.com/office/word/2016/wordml/cid" xmlns:w16="http://schemas.microsoft.com/office/word/2018/wordml" xmlns:w16du="http://schemas.microsoft.com/office/word/2023/wordml/word16du" xmlns:w16sdtdh="http://schemas.microsoft.com/office/word/2020/wordml/sdtdatahash" xmlns:w16sdtfl="http://schemas.microsoft.com/office/word/2024/wordml/sdtformatlock" xmlns:w16se="http://schemas.microsoft.com/office/word/2015/wordml/symex" mc:Ignorable="w14 w15 w16se w16cid w16 w16cex w16sdtdh w16sdtfl w16du">
+  <w:optimizeForBrowser/>
+  <w:allowPNG/>
+</w:webSettings>
 </file>
 
 <file path=word/theme/theme1.xml><?xml version="1.0" encoding="utf-8"?>
@@ -3515,6 +4350,97 @@
 </file>
 
 <file path=customXml/item1.xml><?xml version="1.0" encoding="utf-8"?>
+<b:Sources xmlns:b="http://schemas.openxmlformats.org/officeDocument/2006/bibliography" xmlns="http://schemas.openxmlformats.org/officeDocument/2006/bibliography" SelectedStyle="\APASixthEditionOfficeOnline.xsl" StyleName="APA" Version="6"/>
+</file>
+
+<file path=customXml/item2.xml><?xml version="1.0" encoding="utf-8"?>
+<p:properties xmlns:p="http://schemas.microsoft.com/office/2006/metadata/properties" xmlns:xsi="http://www.w3.org/2001/XMLSchema-instance" xmlns:pc="http://schemas.microsoft.com/office/infopath/2007/PartnerControls">
+  <documentManagement>
+    <Part xmlns="A8FFC0D3-D222-4F73-A747-BE2D9251E86C"/>
+    <Dokumentgruppe xmlns="A8FFC0D3-D222-4F73-A747-BE2D9251E86C" xsi:nil="true"/>
+    <Frist xmlns="A8FFC0D3-D222-4F73-A747-BE2D9251E86C" xsi:nil="true"/>
+    <SvarPaa xmlns="A8FFC0D3-D222-4F73-A747-BE2D9251E86C"/>
+    <Afvisningsaarsag xmlns="A8FFC0D3-D222-4F73-A747-BE2D9251E86C" xsi:nil="true"/>
+    <TaxCatchAll xmlns="c8af696e-39ea-45a3-99e3-8b9240b89bfa"/>
+    <CCMWorkflowSpecialAccess xmlns="http://schemas.microsoft.com/sharepoint/v3">
+      <UserInfo>
+        <DisplayName/>
+        <AccountId xsi:nil="true"/>
+        <AccountType/>
+      </UserInfo>
+    </CCMWorkflowSpecialAccess>
+    <EdocKorrespondance xmlns="A8FFC0D3-D222-4F73-A747-BE2D9251E86C" xsi:nil="true"/>
+    <CCMAgendaDocumentStatus xmlns="A8FFC0D3-D222-4F73-A747-BE2D9251E86C" xsi:nil="true"/>
+    <CCMWorkflowDidBrokePermissions xmlns="http://schemas.microsoft.com/sharepoint/v3">false</CCMWorkflowDidBrokePermissions>
+    <CCMCognitiveType xmlns="http://schemas.microsoft.com/sharepoint/v3" xsi:nil="true"/>
+    <LongTitle xmlns="A8FFC0D3-D222-4F73-A747-BE2D9251E86C" xsi:nil="true"/>
+    <CCMAgendaItemId xmlns="A8FFC0D3-D222-4F73-A747-BE2D9251E86C" xsi:nil="true"/>
+    <CCMWorkflowSpecialReadAccess xmlns="http://schemas.microsoft.com/sharepoint/v3">
+      <UserInfo>
+        <DisplayName/>
+        <AccountId xsi:nil="true"/>
+        <AccountType/>
+      </UserInfo>
+    </CCMWorkflowSpecialReadAccess>
+    <Forsendelsesdato xmlns="A8FFC0D3-D222-4F73-A747-BE2D9251E86C" xsi:nil="true"/>
+    <PostListDate xmlns="A8FFC0D3-D222-4F73-A747-BE2D9251E86C" xsi:nil="true"/>
+    <CCMAgendaStatus xmlns="A8FFC0D3-D222-4F73-A747-BE2D9251E86C" xsi:nil="true"/>
+    <CaseOwner xmlns="ff038efd-60d5-4198-a271-1b789e3e63e2">
+      <UserInfo>
+        <DisplayName>Anja Bergman Thuesen(az80670)</DisplayName>
+        <AccountId>200</AccountId>
+        <AccountType/>
+      </UserInfo>
+    </CaseOwner>
+    <CCMWorkflowName xmlns="http://schemas.microsoft.com/sharepoint/v3" xsi:nil="true"/>
+    <Beskrivelse xmlns="ff038efd-60d5-4198-a271-1b789e3e63e2" xsi:nil="true"/>
+    <CCMMustBeOnPostList xmlns="A8FFC0D3-D222-4F73-A747-BE2D9251E86C">false</CCMMustBeOnPostList>
+    <Classification xmlns="ff038efd-60d5-4198-a271-1b789e3e63e2" xsi:nil="true"/>
+    <Korrespondance xmlns="ff038efd-60d5-4198-a271-1b789e3e63e2">Intern</Korrespondance>
+    <Dato xmlns="ff038efd-60d5-4198-a271-1b789e3e63e2">2025-04-09T22:00:00+00:00</Dato>
+    <Modtagere xmlns="A8FFC0D3-D222-4F73-A747-BE2D9251E86C"/>
+    <Afsender xmlns="A8FFC0D3-D222-4F73-A747-BE2D9251E86C" xsi:nil="true"/>
+    <EdocDocId xmlns="A8FFC0D3-D222-4F73-A747-BE2D9251E86C" xsi:nil="true"/>
+    <CCMWorkflowInstanceID xmlns="http://schemas.microsoft.com/sharepoint/v3" xsi:nil="true"/>
+    <CCMMeetingCaseLink xmlns="A8FFC0D3-D222-4F73-A747-BE2D9251E86C">
+      <Url xsi:nil="true"/>
+      <Description xsi:nil="true"/>
+    </CCMMeetingCaseLink>
+    <ErBesvaret xmlns="A8FFC0D3-D222-4F73-A747-BE2D9251E86C">false</ErBesvaret>
+    <CCMMeetingCaseId xmlns="A8FFC0D3-D222-4F73-A747-BE2D9251E86C" xsi:nil="true"/>
+    <CCMMetadataExtractionStatus xmlns="http://schemas.microsoft.com/sharepoint/v3">CCMPageCount:Idle;CCMCommentCount:Idle</CCMMetadataExtractionStatus>
+    <e98d1497e63448c0b4fc1021de4c39e7 xmlns="A8FFC0D3-D222-4F73-A747-BE2D9251E86C">
+      <Terms xmlns="http://schemas.microsoft.com/office/infopath/2007/PartnerControls"/>
+    </e98d1497e63448c0b4fc1021de4c39e7>
+    <LocalAttachment xmlns="http://schemas.microsoft.com/sharepoint/v3">false</LocalAttachment>
+    <DocID xmlns="http://schemas.microsoft.com/sharepoint/v3">14725547</DocID>
+    <CCMCommentCount xmlns="http://schemas.microsoft.com/sharepoint/v3">1</CCMCommentCount>
+    <CCMTemplateID xmlns="http://schemas.microsoft.com/sharepoint/v3">0</CCMTemplateID>
+    <CaseID xmlns="http://schemas.microsoft.com/sharepoint/v3">EMN-2025-004476</CaseID>
+    <RegistrationDate xmlns="http://schemas.microsoft.com/sharepoint/v3" xsi:nil="true"/>
+    <CaseRecordNumber xmlns="http://schemas.microsoft.com/sharepoint/v3">0</CaseRecordNumber>
+    <CCMWorkflowStatus xmlns="http://schemas.microsoft.com/sharepoint/v3" xsi:nil="true"/>
+    <CCMPreviewAnnotationsTasks xmlns="http://schemas.microsoft.com/sharepoint/v3">0</CCMPreviewAnnotationsTasks>
+    <Related xmlns="http://schemas.microsoft.com/sharepoint/v3">false</Related>
+    <CCMSystemID xmlns="http://schemas.microsoft.com/sharepoint/v3">f452fd82-f825-4625-94f7-931e364632d9</CCMSystemID>
+    <CCMVisualId xmlns="http://schemas.microsoft.com/sharepoint/v3">EMN-2025-004476</CCMVisualId>
+    <CCMConversation xmlns="http://schemas.microsoft.com/sharepoint/v3" xsi:nil="true"/>
+    <Finalized xmlns="http://schemas.microsoft.com/sharepoint/v3">false</Finalized>
+    <CCMPageCount xmlns="http://schemas.microsoft.com/sharepoint/v3">1</CCMPageCount>
+  </documentManagement>
+</p:properties>
+</file>
+
+<file path=customXml/item3.xml><?xml version="1.0" encoding="utf-8"?>
+<?mso-contentType ?>
+<FormTemplates xmlns="http://schemas.microsoft.com/sharepoint/v3/contenttype/forms">
+  <Display>DocumentLibraryForm</Display>
+  <Edit>DocumentLibraryForm</Edit>
+  <New>DocumentLibraryForm</New>
+</FormTemplates>
+</file>
+
+<file path=customXml/item4.xml><?xml version="1.0" encoding="utf-8"?>
 <ct:contentTypeSchema xmlns:ct="http://schemas.microsoft.com/office/2006/metadata/contentType" xmlns:ma="http://schemas.microsoft.com/office/2006/metadata/properties/metaAttributes" ct:_="" ma:_="" ma:contentTypeName="GetOrganized dokument" ma:contentTypeID="0x010100AC085CFC53BC46CEA2EADE194AD9D48200F24C72C6B7570B42999D7502D08BD372" ma:contentTypeVersion="0" ma:contentTypeDescription="GetOrganized dokument" ma:contentTypeScope="" ma:versionID="af6ad266deb2dd923500334326fcd02c">
   <xsd:schema xmlns:xsd="http://www.w3.org/2001/XMLSchema" xmlns:xs="http://www.w3.org/2001/XMLSchema" xmlns:p="http://schemas.microsoft.com/office/2006/metadata/properties" xmlns:ns1="http://schemas.microsoft.com/sharepoint/v3" xmlns:ns2="ff038efd-60d5-4198-a271-1b789e3e63e2" xmlns:ns3="A8FFC0D3-D222-4F73-A747-BE2D9251E86C" xmlns:ns4="c8af696e-39ea-45a3-99e3-8b9240b89bfa" targetNamespace="http://schemas.microsoft.com/office/2006/metadata/properties" ma:root="true" ma:fieldsID="bbb848026b3532a7c73cd26336275603" ns1:_="" ns2:_="" ns3:_="" ns4:_="">
     <xsd:import namespace="http://schemas.microsoft.com/sharepoint/v3"/>
@@ -4134,98 +5060,36 @@
 </ct:contentTypeSchema>
 </file>
 
-<file path=customXml/item2.xml><?xml version="1.0" encoding="utf-8"?>
-<?mso-contentType ?>
-<FormTemplates xmlns="http://schemas.microsoft.com/sharepoint/v3/contenttype/forms">
-  <Display>DocumentLibraryForm</Display>
-  <Edit>DocumentLibraryForm</Edit>
-  <New>DocumentLibraryForm</New>
-</FormTemplates>
+<file path=customXml/itemProps1.xml><?xml version="1.0" encoding="utf-8"?>
+<ds:datastoreItem xmlns:ds="http://schemas.openxmlformats.org/officeDocument/2006/customXml" ds:itemID="{81162CBC-11D1-4343-82C8-611D3EE0EB26}">
+  <ds:schemaRefs>
+    <ds:schemaRef ds:uri="http://schemas.openxmlformats.org/officeDocument/2006/bibliography"/>
+  </ds:schemaRefs>
+</ds:datastoreItem>
 </file>
 
-<file path=customXml/item3.xml><?xml version="1.0" encoding="utf-8"?>
-<p:properties xmlns:p="http://schemas.microsoft.com/office/2006/metadata/properties" xmlns:xsi="http://www.w3.org/2001/XMLSchema-instance" xmlns:pc="http://schemas.microsoft.com/office/infopath/2007/PartnerControls">
-  <documentManagement>
-    <Part xmlns="A8FFC0D3-D222-4F73-A747-BE2D9251E86C"/>
-    <Dokumentgruppe xmlns="A8FFC0D3-D222-4F73-A747-BE2D9251E86C" xsi:nil="true"/>
-    <Frist xmlns="A8FFC0D3-D222-4F73-A747-BE2D9251E86C" xsi:nil="true"/>
-    <SvarPaa xmlns="A8FFC0D3-D222-4F73-A747-BE2D9251E86C"/>
-    <Afvisningsaarsag xmlns="A8FFC0D3-D222-4F73-A747-BE2D9251E86C" xsi:nil="true"/>
-    <TaxCatchAll xmlns="c8af696e-39ea-45a3-99e3-8b9240b89bfa"/>
-    <CCMWorkflowSpecialAccess xmlns="http://schemas.microsoft.com/sharepoint/v3">
-      <UserInfo>
-        <DisplayName/>
-        <AccountId xsi:nil="true"/>
-        <AccountType/>
-      </UserInfo>
-    </CCMWorkflowSpecialAccess>
-    <EdocKorrespondance xmlns="A8FFC0D3-D222-4F73-A747-BE2D9251E86C" xsi:nil="true"/>
-    <CCMAgendaDocumentStatus xmlns="A8FFC0D3-D222-4F73-A747-BE2D9251E86C" xsi:nil="true"/>
-    <CCMWorkflowDidBrokePermissions xmlns="http://schemas.microsoft.com/sharepoint/v3">false</CCMWorkflowDidBrokePermissions>
-    <CCMCognitiveType xmlns="http://schemas.microsoft.com/sharepoint/v3" xsi:nil="true"/>
-    <LongTitle xmlns="A8FFC0D3-D222-4F73-A747-BE2D9251E86C" xsi:nil="true"/>
-    <CCMAgendaItemId xmlns="A8FFC0D3-D222-4F73-A747-BE2D9251E86C" xsi:nil="true"/>
-    <CCMWorkflowSpecialReadAccess xmlns="http://schemas.microsoft.com/sharepoint/v3">
-      <UserInfo>
-        <DisplayName/>
-        <AccountId xsi:nil="true"/>
-        <AccountType/>
-      </UserInfo>
-    </CCMWorkflowSpecialReadAccess>
-    <Forsendelsesdato xmlns="A8FFC0D3-D222-4F73-A747-BE2D9251E86C" xsi:nil="true"/>
-    <PostListDate xmlns="A8FFC0D3-D222-4F73-A747-BE2D9251E86C" xsi:nil="true"/>
-    <CCMAgendaStatus xmlns="A8FFC0D3-D222-4F73-A747-BE2D9251E86C" xsi:nil="true"/>
-    <CaseOwner xmlns="ff038efd-60d5-4198-a271-1b789e3e63e2">
-      <UserInfo>
-        <DisplayName>Anja Bergman Thuesen(az80670)</DisplayName>
-        <AccountId>200</AccountId>
-        <AccountType/>
-      </UserInfo>
-    </CaseOwner>
-    <CCMWorkflowName xmlns="http://schemas.microsoft.com/sharepoint/v3" xsi:nil="true"/>
-    <Beskrivelse xmlns="ff038efd-60d5-4198-a271-1b789e3e63e2" xsi:nil="true"/>
-    <CCMMustBeOnPostList xmlns="A8FFC0D3-D222-4F73-A747-BE2D9251E86C">false</CCMMustBeOnPostList>
-    <Classification xmlns="ff038efd-60d5-4198-a271-1b789e3e63e2" xsi:nil="true"/>
-    <Korrespondance xmlns="ff038efd-60d5-4198-a271-1b789e3e63e2">Intern</Korrespondance>
-    <Dato xmlns="ff038efd-60d5-4198-a271-1b789e3e63e2">2025-04-09T22:00:00+00:00</Dato>
-    <Modtagere xmlns="A8FFC0D3-D222-4F73-A747-BE2D9251E86C"/>
-    <Afsender xmlns="A8FFC0D3-D222-4F73-A747-BE2D9251E86C" xsi:nil="true"/>
-    <EdocDocId xmlns="A8FFC0D3-D222-4F73-A747-BE2D9251E86C" xsi:nil="true"/>
-    <CCMWorkflowInstanceID xmlns="http://schemas.microsoft.com/sharepoint/v3" xsi:nil="true"/>
-    <CCMMeetingCaseLink xmlns="A8FFC0D3-D222-4F73-A747-BE2D9251E86C">
-      <Url xsi:nil="true"/>
-      <Description xsi:nil="true"/>
-    </CCMMeetingCaseLink>
-    <ErBesvaret xmlns="A8FFC0D3-D222-4F73-A747-BE2D9251E86C">false</ErBesvaret>
-    <CCMMeetingCaseId xmlns="A8FFC0D3-D222-4F73-A747-BE2D9251E86C" xsi:nil="true"/>
-    <CCMMetadataExtractionStatus xmlns="http://schemas.microsoft.com/sharepoint/v3">CCMPageCount:Idle;CCMCommentCount:Idle</CCMMetadataExtractionStatus>
-    <e98d1497e63448c0b4fc1021de4c39e7 xmlns="A8FFC0D3-D222-4F73-A747-BE2D9251E86C">
-      <Terms xmlns="http://schemas.microsoft.com/office/infopath/2007/PartnerControls"/>
-    </e98d1497e63448c0b4fc1021de4c39e7>
-    <LocalAttachment xmlns="http://schemas.microsoft.com/sharepoint/v3">false</LocalAttachment>
-    <DocID xmlns="http://schemas.microsoft.com/sharepoint/v3">14725547</DocID>
-    <CCMCommentCount xmlns="http://schemas.microsoft.com/sharepoint/v3">2</CCMCommentCount>
-    <CCMTemplateID xmlns="http://schemas.microsoft.com/sharepoint/v3">0</CCMTemplateID>
-    <CaseID xmlns="http://schemas.microsoft.com/sharepoint/v3">EMN-2025-004476</CaseID>
-    <RegistrationDate xmlns="http://schemas.microsoft.com/sharepoint/v3" xsi:nil="true"/>
-    <CaseRecordNumber xmlns="http://schemas.microsoft.com/sharepoint/v3">0</CaseRecordNumber>
-    <CCMWorkflowStatus xmlns="http://schemas.microsoft.com/sharepoint/v3" xsi:nil="true"/>
-    <CCMPreviewAnnotationsTasks xmlns="http://schemas.microsoft.com/sharepoint/v3">0</CCMPreviewAnnotationsTasks>
-    <Related xmlns="http://schemas.microsoft.com/sharepoint/v3">false</Related>
-    <CCMSystemID xmlns="http://schemas.microsoft.com/sharepoint/v3">f452fd82-f825-4625-94f7-931e364632d9</CCMSystemID>
-    <CCMVisualId xmlns="http://schemas.microsoft.com/sharepoint/v3">EMN-2025-004476</CCMVisualId>
-    <CCMConversation xmlns="http://schemas.microsoft.com/sharepoint/v3" xsi:nil="true"/>
-    <Finalized xmlns="http://schemas.microsoft.com/sharepoint/v3">false</Finalized>
-    <CCMPageCount xmlns="http://schemas.microsoft.com/sharepoint/v3">1</CCMPageCount>
-  </documentManagement>
-</p:properties>
+<file path=customXml/itemProps2.xml><?xml version="1.0" encoding="utf-8"?>
+<ds:datastoreItem xmlns:ds="http://schemas.openxmlformats.org/officeDocument/2006/customXml" ds:itemID="{C97F3CAA-9060-4A64-827F-F3AA5DFE2600}">
+  <ds:schemaRefs>
+    <ds:schemaRef ds:uri="http://schemas.microsoft.com/office/2006/metadata/properties"/>
+    <ds:schemaRef ds:uri="http://schemas.microsoft.com/office/infopath/2007/PartnerControls"/>
+    <ds:schemaRef ds:uri="A8FFC0D3-D222-4F73-A747-BE2D9251E86C"/>
+    <ds:schemaRef ds:uri="c8af696e-39ea-45a3-99e3-8b9240b89bfa"/>
+    <ds:schemaRef ds:uri="http://schemas.microsoft.com/sharepoint/v3"/>
+    <ds:schemaRef ds:uri="ff038efd-60d5-4198-a271-1b789e3e63e2"/>
+  </ds:schemaRefs>
+</ds:datastoreItem>
 </file>
 
-<file path=customXml/item4.xml><?xml version="1.0" encoding="utf-8"?>
-<b:Sources xmlns:b="http://schemas.openxmlformats.org/officeDocument/2006/bibliography" xmlns="http://schemas.openxmlformats.org/officeDocument/2006/bibliography" SelectedStyle="\APASixthEditionOfficeOnline.xsl" StyleName="APA" Version="6"/>
+<file path=customXml/itemProps3.xml><?xml version="1.0" encoding="utf-8"?>
+<ds:datastoreItem xmlns:ds="http://schemas.openxmlformats.org/officeDocument/2006/customXml" ds:itemID="{13771CA7-4B4B-4935-8CF2-D8921EE42FD0}">
+  <ds:schemaRefs>
+    <ds:schemaRef ds:uri="http://schemas.microsoft.com/sharepoint/v3/contenttype/forms"/>
+  </ds:schemaRefs>
+</ds:datastoreItem>
 </file>
 
-<file path=customXml/itemProps1.xml><?xml version="1.0" encoding="utf-8"?>
+<file path=customXml/itemProps4.xml><?xml version="1.0" encoding="utf-8"?>
 <ds:datastoreItem xmlns:ds="http://schemas.openxmlformats.org/officeDocument/2006/customXml" ds:itemID="{8199BF9C-BD33-46C0-BA46-32595E6CD1F8}">
   <ds:schemaRefs>
     <ds:schemaRef ds:uri="http://schemas.microsoft.com/office/2006/metadata/contentType"/>
@@ -4244,33 +5108,4 @@
     <ds:schemaRef ds:uri="http://schemas.microsoft.com/internal/obd"/>
   </ds:schemaRefs>
 </ds:datastoreItem>
-</file>
-
-<file path=customXml/itemProps2.xml><?xml version="1.0" encoding="utf-8"?>
-<ds:datastoreItem xmlns:ds="http://schemas.openxmlformats.org/officeDocument/2006/customXml" ds:itemID="{13771CA7-4B4B-4935-8CF2-D8921EE42FD0}">
-  <ds:schemaRefs>
-    <ds:schemaRef ds:uri="http://schemas.microsoft.com/sharepoint/v3/contenttype/forms"/>
-  </ds:schemaRefs>
-</ds:datastoreItem>
-</file>
-
-<file path=customXml/itemProps3.xml><?xml version="1.0" encoding="utf-8"?>
-<ds:datastoreItem xmlns:ds="http://schemas.openxmlformats.org/officeDocument/2006/customXml" ds:itemID="{C97F3CAA-9060-4A64-827F-F3AA5DFE2600}">
-  <ds:schemaRefs>
-    <ds:schemaRef ds:uri="http://schemas.microsoft.com/office/2006/metadata/properties"/>
-    <ds:schemaRef ds:uri="http://schemas.microsoft.com/office/infopath/2007/PartnerControls"/>
-    <ds:schemaRef ds:uri="A8FFC0D3-D222-4F73-A747-BE2D9251E86C"/>
-    <ds:schemaRef ds:uri="c8af696e-39ea-45a3-99e3-8b9240b89bfa"/>
-    <ds:schemaRef ds:uri="http://schemas.microsoft.com/sharepoint/v3"/>
-    <ds:schemaRef ds:uri="ff038efd-60d5-4198-a271-1b789e3e63e2"/>
-  </ds:schemaRefs>
-</ds:datastoreItem>
-</file>
-
-<file path=customXml/itemProps4.xml><?xml version="1.0" encoding="utf-8"?>
-<ds:datastoreItem xmlns:ds="http://schemas.openxmlformats.org/officeDocument/2006/customXml" ds:itemID="{81162CBC-11D1-4343-82C8-611D3EE0EB26}">
-  <ds:schemaRefs>
-    <ds:schemaRef ds:uri="http://schemas.openxmlformats.org/officeDocument/2006/bibliography"/>
-  </ds:schemaRefs>
-</ds:datastoreItem>
 </file>
</xml_diff>